<commit_message>
first addition of test cases, does not include cases that specify legal checkers moves
</commit_message>
<xml_diff>
--- a/Documentation/SoftwareTestCase.docx
+++ b/Documentation/SoftwareTestCase.docx
@@ -67,6 +67,14 @@
         </w:rPr>
         <w:t>0.9</w:t>
       </w:r>
+      <w:r>
+        <w:rPr>
+          <w:sz w:val="28"/>
+        </w:rPr>
+        <w:t>1</w:t>
+      </w:r>
+      <w:bookmarkStart w:id="0" w:name="_GoBack"/>
+      <w:bookmarkEnd w:id="0"/>
     </w:p>
     <w:p/>
     <w:p/>
@@ -437,6 +445,14 @@
               <w:t>Samara Painter</w:t>
             </w:r>
           </w:p>
+          <w:p>
+            <w:pPr>
+              <w:ind w:firstLine="720"/>
+              <w:rPr>
+                <w:sz w:val="28"/>
+              </w:rPr>
+            </w:pPr>
+          </w:p>
         </w:tc>
         <w:tc>
           <w:tcPr>
@@ -519,6 +535,104 @@
                 <w:sz w:val="28"/>
               </w:rPr>
               <w:t>0.9</w:t>
+            </w:r>
+          </w:p>
+        </w:tc>
+      </w:tr>
+      <w:tr>
+        <w:tc>
+          <w:tcPr>
+            <w:tcW w:w="2320" w:type="dxa"/>
+            <w:tcBorders>
+              <w:top w:val="single" w:sz="12" w:space="0" w:color="auto"/>
+              <w:left w:val="single" w:sz="12" w:space="0" w:color="auto"/>
+              <w:bottom w:val="single" w:sz="12" w:space="0" w:color="auto"/>
+              <w:right w:val="single" w:sz="12" w:space="0" w:color="auto"/>
+            </w:tcBorders>
+          </w:tcPr>
+          <w:p>
+            <w:pPr>
+              <w:rPr>
+                <w:sz w:val="28"/>
+              </w:rPr>
+            </w:pPr>
+            <w:r>
+              <w:rPr>
+                <w:sz w:val="28"/>
+              </w:rPr>
+              <w:t>Samara Painter</w:t>
+            </w:r>
+          </w:p>
+        </w:tc>
+        <w:tc>
+          <w:tcPr>
+            <w:tcW w:w="1426" w:type="dxa"/>
+            <w:tcBorders>
+              <w:top w:val="single" w:sz="12" w:space="0" w:color="auto"/>
+              <w:left w:val="single" w:sz="12" w:space="0" w:color="auto"/>
+              <w:bottom w:val="single" w:sz="12" w:space="0" w:color="auto"/>
+              <w:right w:val="single" w:sz="12" w:space="0" w:color="auto"/>
+            </w:tcBorders>
+          </w:tcPr>
+          <w:p>
+            <w:pPr>
+              <w:rPr>
+                <w:sz w:val="28"/>
+              </w:rPr>
+            </w:pPr>
+            <w:r>
+              <w:rPr>
+                <w:sz w:val="28"/>
+              </w:rPr>
+              <w:t>2/28/2019</w:t>
+            </w:r>
+          </w:p>
+        </w:tc>
+        <w:tc>
+          <w:tcPr>
+            <w:tcW w:w="4251" w:type="dxa"/>
+            <w:tcBorders>
+              <w:top w:val="single" w:sz="12" w:space="0" w:color="auto"/>
+              <w:left w:val="single" w:sz="12" w:space="0" w:color="auto"/>
+              <w:bottom w:val="single" w:sz="12" w:space="0" w:color="auto"/>
+              <w:right w:val="single" w:sz="12" w:space="0" w:color="auto"/>
+            </w:tcBorders>
+          </w:tcPr>
+          <w:p>
+            <w:pPr>
+              <w:rPr>
+                <w:sz w:val="28"/>
+              </w:rPr>
+            </w:pPr>
+            <w:r>
+              <w:rPr>
+                <w:sz w:val="28"/>
+              </w:rPr>
+              <w:t>Specified test cases apart from legal checkers moves.</w:t>
+            </w:r>
+          </w:p>
+        </w:tc>
+        <w:tc>
+          <w:tcPr>
+            <w:tcW w:w="1708" w:type="dxa"/>
+            <w:tcBorders>
+              <w:top w:val="single" w:sz="12" w:space="0" w:color="auto"/>
+              <w:left w:val="single" w:sz="12" w:space="0" w:color="auto"/>
+              <w:bottom w:val="single" w:sz="12" w:space="0" w:color="auto"/>
+              <w:right w:val="single" w:sz="12" w:space="0" w:color="auto"/>
+            </w:tcBorders>
+          </w:tcPr>
+          <w:p>
+            <w:pPr>
+              <w:rPr>
+                <w:sz w:val="28"/>
+              </w:rPr>
+            </w:pPr>
+            <w:r>
+              <w:rPr>
+                <w:sz w:val="28"/>
+              </w:rPr>
+              <w:t>0.91</w:t>
             </w:r>
           </w:p>
         </w:tc>
@@ -2126,7 +2240,7 @@
       <w:pPr>
         <w:pStyle w:val="Heading1"/>
       </w:pPr>
-      <w:bookmarkStart w:id="0" w:name="_Toc1496627"/>
+      <w:bookmarkStart w:id="1" w:name="_Toc1496627"/>
       <w:r>
         <w:lastRenderedPageBreak/>
         <w:t>1.</w:t>
@@ -2137,7 +2251,7 @@
       <w:r>
         <w:t>Introduction</w:t>
       </w:r>
-      <w:bookmarkEnd w:id="0"/>
+      <w:bookmarkEnd w:id="1"/>
     </w:p>
     <w:p>
       <w:r>
@@ -2169,11 +2283,11 @@
       <w:pPr>
         <w:pStyle w:val="Heading2"/>
       </w:pPr>
-      <w:bookmarkStart w:id="1" w:name="_Toc1496628"/>
+      <w:bookmarkStart w:id="2" w:name="_Toc1496628"/>
       <w:r>
         <w:t>1.1 Definitions, Acronyms, and Abbreviations</w:t>
       </w:r>
-      <w:bookmarkEnd w:id="1"/>
+      <w:bookmarkEnd w:id="2"/>
     </w:p>
     <w:p>
       <w:r>
@@ -2184,14 +2298,14 @@
       <w:pPr>
         <w:pStyle w:val="Heading2"/>
       </w:pPr>
-      <w:bookmarkStart w:id="2" w:name="_Toc1496629"/>
+      <w:bookmarkStart w:id="3" w:name="_Toc1496629"/>
       <w:r>
         <w:t>1.2 Reference</w:t>
       </w:r>
       <w:r>
         <w:t>s</w:t>
       </w:r>
-      <w:bookmarkEnd w:id="2"/>
+      <w:bookmarkEnd w:id="3"/>
     </w:p>
     <w:p>
       <w:r>
@@ -2225,12 +2339,12 @@
       <w:pPr>
         <w:pStyle w:val="Heading1"/>
       </w:pPr>
-      <w:bookmarkStart w:id="3" w:name="_Toc1496630"/>
+      <w:bookmarkStart w:id="4" w:name="_Toc1496630"/>
       <w:r>
         <w:lastRenderedPageBreak/>
         <w:t>2. Testing Environments</w:t>
       </w:r>
-      <w:bookmarkEnd w:id="3"/>
+      <w:bookmarkEnd w:id="4"/>
     </w:p>
     <w:p>
       <w:r>
@@ -2241,254 +2355,9 @@
       <w:pPr>
         <w:pStyle w:val="Heading2"/>
       </w:pPr>
-      <w:bookmarkStart w:id="4" w:name="_Toc1496631"/>
+      <w:bookmarkStart w:id="5" w:name="_Toc1496631"/>
       <w:r>
         <w:t>2.1 Environment 1 – Player 1</w:t>
-      </w:r>
-      <w:bookmarkEnd w:id="4"/>
-    </w:p>
-    <w:tbl>
-      <w:tblPr>
-        <w:tblStyle w:val="TableGrid"/>
-        <w:tblW w:w="9379" w:type="dxa"/>
-        <w:tblLook w:val="04A0" w:firstRow="1" w:lastRow="0" w:firstColumn="1" w:lastColumn="0" w:noHBand="0" w:noVBand="1"/>
-      </w:tblPr>
-      <w:tblGrid>
-        <w:gridCol w:w="1087"/>
-        <w:gridCol w:w="1906"/>
-        <w:gridCol w:w="1209"/>
-        <w:gridCol w:w="743"/>
-        <w:gridCol w:w="977"/>
-        <w:gridCol w:w="26"/>
-        <w:gridCol w:w="1337"/>
-        <w:gridCol w:w="2068"/>
-        <w:gridCol w:w="26"/>
-      </w:tblGrid>
-      <w:tr>
-        <w:tc>
-          <w:tcPr>
-            <w:tcW w:w="1087" w:type="dxa"/>
-            <w:shd w:val="clear" w:color="auto" w:fill="D0CECE" w:themeFill="background2" w:themeFillShade="E6"/>
-          </w:tcPr>
-          <w:p>
-            <w:r>
-              <w:t>Machine Name</w:t>
-            </w:r>
-          </w:p>
-        </w:tc>
-        <w:tc>
-          <w:tcPr>
-            <w:tcW w:w="1906" w:type="dxa"/>
-          </w:tcPr>
-          <w:p/>
-        </w:tc>
-        <w:tc>
-          <w:tcPr>
-            <w:tcW w:w="1209" w:type="dxa"/>
-            <w:shd w:val="clear" w:color="auto" w:fill="D0CECE" w:themeFill="background2" w:themeFillShade="E6"/>
-          </w:tcPr>
-          <w:p>
-            <w:r>
-              <w:t>DB Directory</w:t>
-            </w:r>
-          </w:p>
-        </w:tc>
-        <w:tc>
-          <w:tcPr>
-            <w:tcW w:w="5177" w:type="dxa"/>
-            <w:gridSpan w:val="6"/>
-          </w:tcPr>
-          <w:p>
-            <w:r>
-              <w:t>N/A</w:t>
-            </w:r>
-          </w:p>
-        </w:tc>
-      </w:tr>
-      <w:tr>
-        <w:tc>
-          <w:tcPr>
-            <w:tcW w:w="1087" w:type="dxa"/>
-            <w:shd w:val="clear" w:color="auto" w:fill="D0CECE" w:themeFill="background2" w:themeFillShade="E6"/>
-          </w:tcPr>
-          <w:p>
-            <w:r>
-              <w:t>OS and Version</w:t>
-            </w:r>
-          </w:p>
-        </w:tc>
-        <w:tc>
-          <w:tcPr>
-            <w:tcW w:w="1906" w:type="dxa"/>
-          </w:tcPr>
-          <w:p>
-            <w:r>
-              <w:t>Windows 10;</w:t>
-            </w:r>
-          </w:p>
-          <w:p>
-            <w:r>
-              <w:t>8 GB RAM;</w:t>
-            </w:r>
-          </w:p>
-          <w:p>
-            <w:r>
-              <w:t>256 GB SSD</w:t>
-            </w:r>
-          </w:p>
-        </w:tc>
-        <w:tc>
-          <w:tcPr>
-            <w:tcW w:w="1209" w:type="dxa"/>
-            <w:shd w:val="clear" w:color="auto" w:fill="D0CECE" w:themeFill="background2" w:themeFillShade="E6"/>
-          </w:tcPr>
-          <w:p>
-            <w:r>
-              <w:t>Interpreter Platform</w:t>
-            </w:r>
-          </w:p>
-        </w:tc>
-        <w:tc>
-          <w:tcPr>
-            <w:tcW w:w="1746" w:type="dxa"/>
-            <w:gridSpan w:val="3"/>
-          </w:tcPr>
-          <w:p/>
-        </w:tc>
-        <w:tc>
-          <w:tcPr>
-            <w:tcW w:w="1337" w:type="dxa"/>
-            <w:shd w:val="clear" w:color="auto" w:fill="D0CECE" w:themeFill="background2" w:themeFillShade="E6"/>
-          </w:tcPr>
-          <w:p>
-            <w:r>
-              <w:t>Client Server / Back-End</w:t>
-            </w:r>
-          </w:p>
-        </w:tc>
-        <w:tc>
-          <w:tcPr>
-            <w:tcW w:w="2094" w:type="dxa"/>
-            <w:gridSpan w:val="2"/>
-          </w:tcPr>
-          <w:p>
-            <w:r>
-              <w:t>AWS</w:t>
-            </w:r>
-          </w:p>
-          <w:p>
-            <w:r>
-              <w:t>(Node.js)</w:t>
-            </w:r>
-          </w:p>
-        </w:tc>
-      </w:tr>
-      <w:tr>
-        <w:trPr>
-          <w:gridAfter w:val="1"/>
-          <w:wAfter w:w="26" w:type="dxa"/>
-        </w:trPr>
-        <w:tc>
-          <w:tcPr>
-            <w:tcW w:w="1087" w:type="dxa"/>
-            <w:shd w:val="clear" w:color="auto" w:fill="D0CECE" w:themeFill="background2" w:themeFillShade="E6"/>
-          </w:tcPr>
-          <w:p>
-            <w:r>
-              <w:t>Tester Name</w:t>
-            </w:r>
-          </w:p>
-        </w:tc>
-        <w:tc>
-          <w:tcPr>
-            <w:tcW w:w="3858" w:type="dxa"/>
-            <w:gridSpan w:val="3"/>
-          </w:tcPr>
-          <w:p>
-            <w:r>
-              <w:t>Samara Painter</w:t>
-            </w:r>
-          </w:p>
-        </w:tc>
-        <w:tc>
-          <w:tcPr>
-            <w:tcW w:w="977" w:type="dxa"/>
-            <w:shd w:val="clear" w:color="auto" w:fill="D0CECE" w:themeFill="background2" w:themeFillShade="E6"/>
-          </w:tcPr>
-          <w:p>
-            <w:r>
-              <w:t>T</w:t>
-            </w:r>
-            <w:r>
-              <w:rPr>
-                <w:shd w:val="clear" w:color="auto" w:fill="D0CECE" w:themeFill="background2" w:themeFillShade="E6"/>
-              </w:rPr>
-              <w:t xml:space="preserve">est </w:t>
-            </w:r>
-            <w:r>
-              <w:t>Date</w:t>
-            </w:r>
-          </w:p>
-        </w:tc>
-        <w:tc>
-          <w:tcPr>
-            <w:tcW w:w="3431" w:type="dxa"/>
-            <w:gridSpan w:val="3"/>
-          </w:tcPr>
-          <w:p/>
-        </w:tc>
-      </w:tr>
-      <w:tr>
-        <w:trPr>
-          <w:gridAfter w:val="1"/>
-          <w:wAfter w:w="26" w:type="dxa"/>
-        </w:trPr>
-        <w:tc>
-          <w:tcPr>
-            <w:tcW w:w="1087" w:type="dxa"/>
-            <w:shd w:val="clear" w:color="auto" w:fill="D0CECE" w:themeFill="background2" w:themeFillShade="E6"/>
-          </w:tcPr>
-          <w:p>
-            <w:r>
-              <w:t>New Log</w:t>
-            </w:r>
-          </w:p>
-        </w:tc>
-        <w:tc>
-          <w:tcPr>
-            <w:tcW w:w="4835" w:type="dxa"/>
-            <w:gridSpan w:val="4"/>
-          </w:tcPr>
-          <w:p/>
-        </w:tc>
-        <w:tc>
-          <w:tcPr>
-            <w:tcW w:w="1363" w:type="dxa"/>
-            <w:gridSpan w:val="2"/>
-            <w:shd w:val="clear" w:color="auto" w:fill="D0CECE" w:themeFill="background2" w:themeFillShade="E6"/>
-          </w:tcPr>
-          <w:p>
-            <w:r>
-              <w:t>State</w:t>
-            </w:r>
-          </w:p>
-        </w:tc>
-        <w:tc>
-          <w:tcPr>
-            <w:tcW w:w="2068" w:type="dxa"/>
-          </w:tcPr>
-          <w:p/>
-        </w:tc>
-      </w:tr>
-    </w:tbl>
-    <w:p/>
-    <w:p>
-      <w:pPr>
-        <w:pStyle w:val="Heading2"/>
-      </w:pPr>
-      <w:bookmarkStart w:id="5" w:name="_Toc1496632"/>
-      <w:r>
-        <w:t>2.2. Environment 2 – Player 2</w:t>
       </w:r>
       <w:bookmarkEnd w:id="5"/>
     </w:p>
@@ -2566,6 +2435,251 @@
           <w:tcPr>
             <w:tcW w:w="1906" w:type="dxa"/>
           </w:tcPr>
+          <w:p>
+            <w:r>
+              <w:t>Windows 10;</w:t>
+            </w:r>
+          </w:p>
+          <w:p>
+            <w:r>
+              <w:t>8 GB RAM;</w:t>
+            </w:r>
+          </w:p>
+          <w:p>
+            <w:r>
+              <w:t>256 GB SSD</w:t>
+            </w:r>
+          </w:p>
+        </w:tc>
+        <w:tc>
+          <w:tcPr>
+            <w:tcW w:w="1209" w:type="dxa"/>
+            <w:shd w:val="clear" w:color="auto" w:fill="D0CECE" w:themeFill="background2" w:themeFillShade="E6"/>
+          </w:tcPr>
+          <w:p>
+            <w:r>
+              <w:t>Interpreter Platform</w:t>
+            </w:r>
+          </w:p>
+        </w:tc>
+        <w:tc>
+          <w:tcPr>
+            <w:tcW w:w="1746" w:type="dxa"/>
+            <w:gridSpan w:val="3"/>
+          </w:tcPr>
+          <w:p/>
+        </w:tc>
+        <w:tc>
+          <w:tcPr>
+            <w:tcW w:w="1337" w:type="dxa"/>
+            <w:shd w:val="clear" w:color="auto" w:fill="D0CECE" w:themeFill="background2" w:themeFillShade="E6"/>
+          </w:tcPr>
+          <w:p>
+            <w:r>
+              <w:t>Client Server / Back-End</w:t>
+            </w:r>
+          </w:p>
+        </w:tc>
+        <w:tc>
+          <w:tcPr>
+            <w:tcW w:w="2094" w:type="dxa"/>
+            <w:gridSpan w:val="2"/>
+          </w:tcPr>
+          <w:p>
+            <w:r>
+              <w:t>AWS</w:t>
+            </w:r>
+          </w:p>
+          <w:p>
+            <w:r>
+              <w:t>(Node.js)</w:t>
+            </w:r>
+          </w:p>
+        </w:tc>
+      </w:tr>
+      <w:tr>
+        <w:trPr>
+          <w:gridAfter w:val="1"/>
+          <w:wAfter w:w="26" w:type="dxa"/>
+        </w:trPr>
+        <w:tc>
+          <w:tcPr>
+            <w:tcW w:w="1087" w:type="dxa"/>
+            <w:shd w:val="clear" w:color="auto" w:fill="D0CECE" w:themeFill="background2" w:themeFillShade="E6"/>
+          </w:tcPr>
+          <w:p>
+            <w:r>
+              <w:t>Tester Name</w:t>
+            </w:r>
+          </w:p>
+        </w:tc>
+        <w:tc>
+          <w:tcPr>
+            <w:tcW w:w="3858" w:type="dxa"/>
+            <w:gridSpan w:val="3"/>
+          </w:tcPr>
+          <w:p>
+            <w:r>
+              <w:t>Samara Painter</w:t>
+            </w:r>
+          </w:p>
+        </w:tc>
+        <w:tc>
+          <w:tcPr>
+            <w:tcW w:w="977" w:type="dxa"/>
+            <w:shd w:val="clear" w:color="auto" w:fill="D0CECE" w:themeFill="background2" w:themeFillShade="E6"/>
+          </w:tcPr>
+          <w:p>
+            <w:r>
+              <w:t>T</w:t>
+            </w:r>
+            <w:r>
+              <w:rPr>
+                <w:shd w:val="clear" w:color="auto" w:fill="D0CECE" w:themeFill="background2" w:themeFillShade="E6"/>
+              </w:rPr>
+              <w:t xml:space="preserve">est </w:t>
+            </w:r>
+            <w:r>
+              <w:t>Date</w:t>
+            </w:r>
+          </w:p>
+        </w:tc>
+        <w:tc>
+          <w:tcPr>
+            <w:tcW w:w="3431" w:type="dxa"/>
+            <w:gridSpan w:val="3"/>
+          </w:tcPr>
+          <w:p/>
+        </w:tc>
+      </w:tr>
+      <w:tr>
+        <w:trPr>
+          <w:gridAfter w:val="1"/>
+          <w:wAfter w:w="26" w:type="dxa"/>
+        </w:trPr>
+        <w:tc>
+          <w:tcPr>
+            <w:tcW w:w="1087" w:type="dxa"/>
+            <w:shd w:val="clear" w:color="auto" w:fill="D0CECE" w:themeFill="background2" w:themeFillShade="E6"/>
+          </w:tcPr>
+          <w:p>
+            <w:r>
+              <w:t>New Log</w:t>
+            </w:r>
+          </w:p>
+        </w:tc>
+        <w:tc>
+          <w:tcPr>
+            <w:tcW w:w="4835" w:type="dxa"/>
+            <w:gridSpan w:val="4"/>
+          </w:tcPr>
+          <w:p/>
+        </w:tc>
+        <w:tc>
+          <w:tcPr>
+            <w:tcW w:w="1363" w:type="dxa"/>
+            <w:gridSpan w:val="2"/>
+            <w:shd w:val="clear" w:color="auto" w:fill="D0CECE" w:themeFill="background2" w:themeFillShade="E6"/>
+          </w:tcPr>
+          <w:p>
+            <w:r>
+              <w:t>State</w:t>
+            </w:r>
+          </w:p>
+        </w:tc>
+        <w:tc>
+          <w:tcPr>
+            <w:tcW w:w="2068" w:type="dxa"/>
+          </w:tcPr>
+          <w:p/>
+        </w:tc>
+      </w:tr>
+    </w:tbl>
+    <w:p/>
+    <w:p>
+      <w:pPr>
+        <w:pStyle w:val="Heading2"/>
+      </w:pPr>
+      <w:bookmarkStart w:id="6" w:name="_Toc1496632"/>
+      <w:r>
+        <w:t>2.2. Environment 2 – Player 2</w:t>
+      </w:r>
+      <w:bookmarkEnd w:id="6"/>
+    </w:p>
+    <w:tbl>
+      <w:tblPr>
+        <w:tblStyle w:val="TableGrid"/>
+        <w:tblW w:w="9379" w:type="dxa"/>
+        <w:tblLook w:val="04A0" w:firstRow="1" w:lastRow="0" w:firstColumn="1" w:lastColumn="0" w:noHBand="0" w:noVBand="1"/>
+      </w:tblPr>
+      <w:tblGrid>
+        <w:gridCol w:w="1087"/>
+        <w:gridCol w:w="1906"/>
+        <w:gridCol w:w="1209"/>
+        <w:gridCol w:w="743"/>
+        <w:gridCol w:w="977"/>
+        <w:gridCol w:w="26"/>
+        <w:gridCol w:w="1337"/>
+        <w:gridCol w:w="2068"/>
+        <w:gridCol w:w="26"/>
+      </w:tblGrid>
+      <w:tr>
+        <w:tc>
+          <w:tcPr>
+            <w:tcW w:w="1087" w:type="dxa"/>
+            <w:shd w:val="clear" w:color="auto" w:fill="D0CECE" w:themeFill="background2" w:themeFillShade="E6"/>
+          </w:tcPr>
+          <w:p>
+            <w:r>
+              <w:t>Machine Name</w:t>
+            </w:r>
+          </w:p>
+        </w:tc>
+        <w:tc>
+          <w:tcPr>
+            <w:tcW w:w="1906" w:type="dxa"/>
+          </w:tcPr>
+          <w:p/>
+        </w:tc>
+        <w:tc>
+          <w:tcPr>
+            <w:tcW w:w="1209" w:type="dxa"/>
+            <w:shd w:val="clear" w:color="auto" w:fill="D0CECE" w:themeFill="background2" w:themeFillShade="E6"/>
+          </w:tcPr>
+          <w:p>
+            <w:r>
+              <w:t>DB Directory</w:t>
+            </w:r>
+          </w:p>
+        </w:tc>
+        <w:tc>
+          <w:tcPr>
+            <w:tcW w:w="5177" w:type="dxa"/>
+            <w:gridSpan w:val="6"/>
+          </w:tcPr>
+          <w:p>
+            <w:r>
+              <w:t>N/A</w:t>
+            </w:r>
+          </w:p>
+        </w:tc>
+      </w:tr>
+      <w:tr>
+        <w:tc>
+          <w:tcPr>
+            <w:tcW w:w="1087" w:type="dxa"/>
+            <w:shd w:val="clear" w:color="auto" w:fill="D0CECE" w:themeFill="background2" w:themeFillShade="E6"/>
+          </w:tcPr>
+          <w:p>
+            <w:r>
+              <w:t>OS and Version</w:t>
+            </w:r>
+          </w:p>
+        </w:tc>
+        <w:tc>
+          <w:tcPr>
+            <w:tcW w:w="1906" w:type="dxa"/>
+          </w:tcPr>
           <w:p/>
         </w:tc>
         <w:tc>
@@ -2727,12 +2841,12 @@
       <w:pPr>
         <w:pStyle w:val="Heading1"/>
       </w:pPr>
-      <w:bookmarkStart w:id="6" w:name="_Toc1496633"/>
+      <w:bookmarkStart w:id="7" w:name="_Toc1496633"/>
       <w:r>
         <w:lastRenderedPageBreak/>
         <w:t>3. Setup Information and Prerequisites</w:t>
       </w:r>
-      <w:bookmarkEnd w:id="6"/>
+      <w:bookmarkEnd w:id="7"/>
     </w:p>
     <w:p>
       <w:r>
@@ -2796,12 +2910,12 @@
       <w:pPr>
         <w:pStyle w:val="Heading1"/>
       </w:pPr>
-      <w:bookmarkStart w:id="7" w:name="_Toc1496634"/>
+      <w:bookmarkStart w:id="8" w:name="_Toc1496634"/>
       <w:r>
         <w:lastRenderedPageBreak/>
         <w:t>4. Test Cases</w:t>
       </w:r>
-      <w:bookmarkEnd w:id="7"/>
+      <w:bookmarkEnd w:id="8"/>
     </w:p>
     <w:p>
       <w:r>
@@ -2830,7 +2944,7 @@
       <w:pPr>
         <w:pStyle w:val="Heading2"/>
       </w:pPr>
-      <w:bookmarkStart w:id="8" w:name="_Toc1496635"/>
+      <w:bookmarkStart w:id="9" w:name="_Toc1496635"/>
       <w:r>
         <w:t xml:space="preserve">4.1 Test Case Set </w:t>
       </w:r>
@@ -2840,17 +2954,17 @@
       <w:r>
         <w:t>: Initialize Game</w:t>
       </w:r>
-      <w:bookmarkEnd w:id="8"/>
+      <w:bookmarkEnd w:id="9"/>
     </w:p>
     <w:p>
       <w:pPr>
         <w:pStyle w:val="Heading3"/>
       </w:pPr>
-      <w:bookmarkStart w:id="9" w:name="_Toc1496636"/>
+      <w:bookmarkStart w:id="10" w:name="_Toc1496636"/>
       <w:r>
         <w:t>4.1.1 Description</w:t>
       </w:r>
-      <w:bookmarkEnd w:id="9"/>
+      <w:bookmarkEnd w:id="10"/>
     </w:p>
     <w:p>
       <w:r>
@@ -2868,8 +2982,6 @@
       <w:r>
         <w:t xml:space="preserve"> For these tests, Player 1 and Player 2 will be attempting to start a game against each other. Their respective environments are specified in section 2.</w:t>
       </w:r>
-      <w:bookmarkStart w:id="10" w:name="_GoBack"/>
-      <w:bookmarkEnd w:id="10"/>
     </w:p>
     <w:p>
       <w:pPr>
@@ -2883,7 +2995,16 @@
     </w:p>
     <w:p>
       <w:r>
-        <w:t>All preconditions outlined in section 3.</w:t>
+        <w:t>All preconditions outlined in section 3</w:t>
+      </w:r>
+      <w:r>
+        <w:t>, unless specified otherwise by the execution steps.</w:t>
+      </w:r>
+      <w:r>
+        <w:t xml:space="preserve"> Additionally, unless specified in the execution steps, only 2 testers are attempting to run the client application at the same time.</w:t>
+      </w:r>
+      <w:r>
+        <w:t xml:space="preserve"> Tests A4-A6 will only be run by a separate, third tester.</w:t>
       </w:r>
     </w:p>
     <w:p>
@@ -2899,22 +3020,27 @@
     <w:tbl>
       <w:tblPr>
         <w:tblStyle w:val="TableGrid"/>
-        <w:tblW w:w="0" w:type="auto"/>
+        <w:tblW w:w="10648" w:type="dxa"/>
+        <w:tblInd w:w="-545" w:type="dxa"/>
         <w:tblLook w:val="04A0" w:firstRow="1" w:lastRow="0" w:firstColumn="1" w:lastColumn="0" w:noHBand="0" w:noVBand="1"/>
       </w:tblPr>
       <w:tblGrid>
-        <w:gridCol w:w="715"/>
-        <w:gridCol w:w="900"/>
-        <w:gridCol w:w="1620"/>
-        <w:gridCol w:w="2997"/>
-        <w:gridCol w:w="1559"/>
-        <w:gridCol w:w="1559"/>
+        <w:gridCol w:w="567"/>
+        <w:gridCol w:w="996"/>
+        <w:gridCol w:w="980"/>
+        <w:gridCol w:w="1389"/>
+        <w:gridCol w:w="4267"/>
+        <w:gridCol w:w="1618"/>
+        <w:gridCol w:w="831"/>
       </w:tblGrid>
       <w:tr>
-        <w:tc>
-          <w:tcPr>
-            <w:tcW w:w="9350" w:type="dxa"/>
-            <w:gridSpan w:val="6"/>
+        <w:trPr>
+          <w:trHeight w:val="354"/>
+        </w:trPr>
+        <w:tc>
+          <w:tcPr>
+            <w:tcW w:w="10648" w:type="dxa"/>
+            <w:gridSpan w:val="7"/>
             <w:shd w:val="clear" w:color="auto" w:fill="D0CECE" w:themeFill="background2" w:themeFillShade="E6"/>
           </w:tcPr>
           <w:p>
@@ -2928,9 +3054,12 @@
         </w:tc>
       </w:tr>
       <w:tr>
-        <w:tc>
-          <w:tcPr>
-            <w:tcW w:w="715" w:type="dxa"/>
+        <w:trPr>
+          <w:trHeight w:val="638"/>
+        </w:trPr>
+        <w:tc>
+          <w:tcPr>
+            <w:tcW w:w="516" w:type="dxa"/>
             <w:shd w:val="clear" w:color="auto" w:fill="D0CECE" w:themeFill="background2" w:themeFillShade="E6"/>
           </w:tcPr>
           <w:p>
@@ -2941,7 +3070,7 @@
         </w:tc>
         <w:tc>
           <w:tcPr>
-            <w:tcW w:w="900" w:type="dxa"/>
+            <w:tcW w:w="752" w:type="dxa"/>
             <w:shd w:val="clear" w:color="auto" w:fill="D0CECE" w:themeFill="background2" w:themeFillShade="E6"/>
           </w:tcPr>
           <w:p>
@@ -2952,18 +3081,29 @@
         </w:tc>
         <w:tc>
           <w:tcPr>
-            <w:tcW w:w="1620" w:type="dxa"/>
+            <w:tcW w:w="992" w:type="dxa"/>
             <w:shd w:val="clear" w:color="auto" w:fill="D0CECE" w:themeFill="background2" w:themeFillShade="E6"/>
           </w:tcPr>
           <w:p>
             <w:r>
+              <w:t>Priority</w:t>
+            </w:r>
+          </w:p>
+        </w:tc>
+        <w:tc>
+          <w:tcPr>
+            <w:tcW w:w="1406" w:type="dxa"/>
+            <w:shd w:val="clear" w:color="auto" w:fill="D0CECE" w:themeFill="background2" w:themeFillShade="E6"/>
+          </w:tcPr>
+          <w:p>
+            <w:r>
               <w:t>Description</w:t>
             </w:r>
           </w:p>
         </w:tc>
         <w:tc>
           <w:tcPr>
-            <w:tcW w:w="2997" w:type="dxa"/>
+            <w:tcW w:w="4575" w:type="dxa"/>
             <w:shd w:val="clear" w:color="auto" w:fill="D0CECE" w:themeFill="background2" w:themeFillShade="E6"/>
           </w:tcPr>
           <w:p>
@@ -2974,7 +3114,7 @@
         </w:tc>
         <w:tc>
           <w:tcPr>
-            <w:tcW w:w="1559" w:type="dxa"/>
+            <w:tcW w:w="1512" w:type="dxa"/>
             <w:shd w:val="clear" w:color="auto" w:fill="D0CECE" w:themeFill="background2" w:themeFillShade="E6"/>
           </w:tcPr>
           <w:p>
@@ -2985,7 +3125,7 @@
         </w:tc>
         <w:tc>
           <w:tcPr>
-            <w:tcW w:w="1559" w:type="dxa"/>
+            <w:tcW w:w="892" w:type="dxa"/>
             <w:shd w:val="clear" w:color="auto" w:fill="D0CECE" w:themeFill="background2" w:themeFillShade="E6"/>
           </w:tcPr>
           <w:p>
@@ -2996,9 +3136,12 @@
         </w:tc>
       </w:tr>
       <w:tr>
-        <w:tc>
-          <w:tcPr>
-            <w:tcW w:w="715" w:type="dxa"/>
+        <w:trPr>
+          <w:trHeight w:val="2131"/>
+        </w:trPr>
+        <w:tc>
+          <w:tcPr>
+            <w:tcW w:w="516" w:type="dxa"/>
           </w:tcPr>
           <w:p>
             <w:r>
@@ -3008,31 +3151,1013 @@
         </w:tc>
         <w:tc>
           <w:tcPr>
-            <w:tcW w:w="900" w:type="dxa"/>
+            <w:tcW w:w="752" w:type="dxa"/>
+          </w:tcPr>
+          <w:p>
+            <w:r>
+              <w:t>4.4.2</w:t>
+            </w:r>
+          </w:p>
+          <w:p>
+            <w:r>
+              <w:t>4.4.3</w:t>
+            </w:r>
+          </w:p>
+        </w:tc>
+        <w:tc>
+          <w:tcPr>
+            <w:tcW w:w="992" w:type="dxa"/>
+          </w:tcPr>
+          <w:p>
+            <w:r>
+              <w:t>High</w:t>
+            </w:r>
+          </w:p>
+        </w:tc>
+        <w:tc>
+          <w:tcPr>
+            <w:tcW w:w="1406" w:type="dxa"/>
+          </w:tcPr>
+          <w:p>
+            <w:r>
+              <w:t>Download Client Application</w:t>
+            </w:r>
+          </w:p>
+        </w:tc>
+        <w:tc>
+          <w:tcPr>
+            <w:tcW w:w="4575" w:type="dxa"/>
+          </w:tcPr>
+          <w:p>
+            <w:r>
+              <w:t>1. Open a browser of choice.</w:t>
+            </w:r>
+          </w:p>
+          <w:p>
+            <w:r>
+              <w:t xml:space="preserve">2. Navigate to </w:t>
+            </w:r>
+            <w:hyperlink r:id="rId8" w:history="1">
+              <w:r>
+                <w:rPr>
+                  <w:rStyle w:val="Hyperlink"/>
+                </w:rPr>
+                <w:t>https://github.com/SamaraPainter/CS451-002Group3</w:t>
+              </w:r>
+            </w:hyperlink>
+            <w:r>
+              <w:t xml:space="preserve"> and click on the “Download” link.</w:t>
+            </w:r>
+          </w:p>
+        </w:tc>
+        <w:tc>
+          <w:tcPr>
+            <w:tcW w:w="1512" w:type="dxa"/>
+          </w:tcPr>
+          <w:p>
+            <w:r>
+              <w:t>The client app file is downloaded and is &gt;</w:t>
+            </w:r>
+            <w:r>
+              <w:t xml:space="preserve"> </w:t>
+            </w:r>
+            <w:r>
+              <w:t>0</w:t>
+            </w:r>
+            <w:r>
+              <w:t xml:space="preserve"> </w:t>
+            </w:r>
+            <w:r>
+              <w:t xml:space="preserve">mb in size. </w:t>
+            </w:r>
+          </w:p>
+        </w:tc>
+        <w:tc>
+          <w:tcPr>
+            <w:tcW w:w="892" w:type="dxa"/>
           </w:tcPr>
           <w:p/>
         </w:tc>
-        <w:tc>
-          <w:tcPr>
-            <w:tcW w:w="1620" w:type="dxa"/>
+      </w:tr>
+      <w:tr>
+        <w:trPr>
+          <w:trHeight w:val="696"/>
+        </w:trPr>
+        <w:tc>
+          <w:tcPr>
+            <w:tcW w:w="516" w:type="dxa"/>
+          </w:tcPr>
+          <w:p>
+            <w:r>
+              <w:t>A2</w:t>
+            </w:r>
+          </w:p>
+        </w:tc>
+        <w:tc>
+          <w:tcPr>
+            <w:tcW w:w="752" w:type="dxa"/>
+          </w:tcPr>
+          <w:p>
+            <w:r>
+              <w:t>3.2.1.1</w:t>
+            </w:r>
+          </w:p>
+          <w:p>
+            <w:r>
+              <w:t>5.1.1</w:t>
+            </w:r>
+          </w:p>
+          <w:p>
+            <w:r>
+              <w:t>5.1.2</w:t>
+            </w:r>
+          </w:p>
+        </w:tc>
+        <w:tc>
+          <w:tcPr>
+            <w:tcW w:w="992" w:type="dxa"/>
+          </w:tcPr>
+          <w:p>
+            <w:r>
+              <w:t>High</w:t>
+            </w:r>
+          </w:p>
+        </w:tc>
+        <w:tc>
+          <w:tcPr>
+            <w:tcW w:w="1406" w:type="dxa"/>
+          </w:tcPr>
+          <w:p>
+            <w:r>
+              <w:t>Launch Client Application</w:t>
+            </w:r>
+          </w:p>
+        </w:tc>
+        <w:tc>
+          <w:tcPr>
+            <w:tcW w:w="4575" w:type="dxa"/>
+          </w:tcPr>
+          <w:p>
+            <w:r>
+              <w:t>1. Launch the application by running the downloaded client app file.</w:t>
+            </w:r>
+          </w:p>
+        </w:tc>
+        <w:tc>
+          <w:tcPr>
+            <w:tcW w:w="1512" w:type="dxa"/>
+          </w:tcPr>
+          <w:p>
+            <w:r>
+              <w:t xml:space="preserve">The </w:t>
+            </w:r>
+            <w:r>
+              <w:t>default browser is opened with a screen that says “Connecting…”.</w:t>
+            </w:r>
+          </w:p>
+        </w:tc>
+        <w:tc>
+          <w:tcPr>
+            <w:tcW w:w="892" w:type="dxa"/>
           </w:tcPr>
           <w:p/>
         </w:tc>
-        <w:tc>
-          <w:tcPr>
-            <w:tcW w:w="2997" w:type="dxa"/>
+      </w:tr>
+      <w:tr>
+        <w:trPr>
+          <w:trHeight w:val="696"/>
+        </w:trPr>
+        <w:tc>
+          <w:tcPr>
+            <w:tcW w:w="516" w:type="dxa"/>
+          </w:tcPr>
+          <w:p>
+            <w:r>
+              <w:t>A3</w:t>
+            </w:r>
+          </w:p>
+        </w:tc>
+        <w:tc>
+          <w:tcPr>
+            <w:tcW w:w="752" w:type="dxa"/>
+          </w:tcPr>
+          <w:p>
+            <w:r>
+              <w:t>3.1.1.1</w:t>
+            </w:r>
+          </w:p>
+          <w:p>
+            <w:r>
+              <w:t>5.1.2</w:t>
+            </w:r>
+          </w:p>
+          <w:p>
+            <w:r>
+              <w:t>5.1.2.3</w:t>
+            </w:r>
+          </w:p>
+        </w:tc>
+        <w:tc>
+          <w:tcPr>
+            <w:tcW w:w="992" w:type="dxa"/>
+          </w:tcPr>
+          <w:p>
+            <w:r>
+              <w:t>High</w:t>
+            </w:r>
+          </w:p>
+        </w:tc>
+        <w:tc>
+          <w:tcPr>
+            <w:tcW w:w="1406" w:type="dxa"/>
+          </w:tcPr>
+          <w:p>
+            <w:r>
+              <w:t>Connection Successful</w:t>
+            </w:r>
+          </w:p>
+        </w:tc>
+        <w:tc>
+          <w:tcPr>
+            <w:tcW w:w="4575" w:type="dxa"/>
+          </w:tcPr>
+          <w:p>
+            <w:r>
+              <w:t>1. Wait for the “Connecting…” browser screen to change.</w:t>
+            </w:r>
+          </w:p>
+        </w:tc>
+        <w:tc>
+          <w:tcPr>
+            <w:tcW w:w="1512" w:type="dxa"/>
+          </w:tcPr>
+          <w:p>
+            <w:r>
+              <w:t>The screen updates to say “Connected” in &lt; 1 minute. The screen stays active for 3 seconds before updating again.</w:t>
+            </w:r>
+          </w:p>
+        </w:tc>
+        <w:tc>
+          <w:tcPr>
+            <w:tcW w:w="892" w:type="dxa"/>
           </w:tcPr>
           <w:p/>
         </w:tc>
-        <w:tc>
-          <w:tcPr>
-            <w:tcW w:w="1559" w:type="dxa"/>
-          </w:tcPr>
+      </w:tr>
+      <w:tr>
+        <w:trPr>
+          <w:trHeight w:val="696"/>
+        </w:trPr>
+        <w:tc>
+          <w:tcPr>
+            <w:tcW w:w="516" w:type="dxa"/>
+          </w:tcPr>
+          <w:p>
+            <w:r>
+              <w:t>A4</w:t>
+            </w:r>
+          </w:p>
+        </w:tc>
+        <w:tc>
+          <w:tcPr>
+            <w:tcW w:w="752" w:type="dxa"/>
+          </w:tcPr>
+          <w:p>
+            <w:r>
+              <w:t>3.1.1.1.1</w:t>
+            </w:r>
+          </w:p>
+          <w:p>
+            <w:r>
+              <w:t>3.1.1.2.1</w:t>
+            </w:r>
+          </w:p>
+          <w:p>
+            <w:r>
+              <w:t>5.1.2</w:t>
+            </w:r>
+          </w:p>
+          <w:p>
+            <w:r>
+              <w:t>5.1.2.1</w:t>
+            </w:r>
+          </w:p>
+          <w:p>
+            <w:r>
+              <w:lastRenderedPageBreak/>
+              <w:t>5.1.2.2</w:t>
+            </w:r>
+          </w:p>
           <w:p/>
         </w:tc>
         <w:tc>
           <w:tcPr>
-            <w:tcW w:w="1559" w:type="dxa"/>
+            <w:tcW w:w="992" w:type="dxa"/>
+          </w:tcPr>
+          <w:p>
+            <w:r>
+              <w:lastRenderedPageBreak/>
+              <w:t>High</w:t>
+            </w:r>
+          </w:p>
+        </w:tc>
+        <w:tc>
+          <w:tcPr>
+            <w:tcW w:w="1406" w:type="dxa"/>
+          </w:tcPr>
+          <w:p>
+            <w:r>
+              <w:t>Connection Unsuccessful – Game in Progress</w:t>
+            </w:r>
+          </w:p>
+        </w:tc>
+        <w:tc>
+          <w:tcPr>
+            <w:tcW w:w="4575" w:type="dxa"/>
+          </w:tcPr>
+          <w:p>
+            <w:pPr>
+              <w:rPr>
+                <w:b/>
+              </w:rPr>
+            </w:pPr>
+            <w:r>
+              <w:rPr>
+                <w:b/>
+              </w:rPr>
+              <w:t>(Tester 3 Only)</w:t>
+            </w:r>
+          </w:p>
+          <w:p>
+            <w:r>
+              <w:t>1. Wait for two other testers to launch the client application and successfully reach the “Connected” screen.</w:t>
+            </w:r>
+          </w:p>
+          <w:p>
+            <w:r>
+              <w:lastRenderedPageBreak/>
+              <w:t>2. Launch the client application.</w:t>
+            </w:r>
+          </w:p>
+          <w:p>
+            <w:r>
+              <w:t>3. Wait for the “Connecting…” screen to update.</w:t>
+            </w:r>
+          </w:p>
+        </w:tc>
+        <w:tc>
+          <w:tcPr>
+            <w:tcW w:w="1512" w:type="dxa"/>
+          </w:tcPr>
+          <w:p>
+            <w:r>
+              <w:lastRenderedPageBreak/>
+              <w:t xml:space="preserve">The screen updates to say “Unable to Connect – </w:t>
+            </w:r>
+            <w:r>
+              <w:lastRenderedPageBreak/>
+              <w:t>Game in Progress” in &lt; 1 minute. Two buttons appear on the screen: “Try Again,” and “Quit.”</w:t>
+            </w:r>
+          </w:p>
+        </w:tc>
+        <w:tc>
+          <w:tcPr>
+            <w:tcW w:w="892" w:type="dxa"/>
+          </w:tcPr>
+          <w:p/>
+        </w:tc>
+      </w:tr>
+      <w:tr>
+        <w:trPr>
+          <w:trHeight w:val="696"/>
+        </w:trPr>
+        <w:tc>
+          <w:tcPr>
+            <w:tcW w:w="516" w:type="dxa"/>
+          </w:tcPr>
+          <w:p>
+            <w:r>
+              <w:t>A5</w:t>
+            </w:r>
+          </w:p>
+        </w:tc>
+        <w:tc>
+          <w:tcPr>
+            <w:tcW w:w="752" w:type="dxa"/>
+          </w:tcPr>
+          <w:p>
+            <w:r>
+              <w:t>5.1.2.2.1</w:t>
+            </w:r>
+          </w:p>
+        </w:tc>
+        <w:tc>
+          <w:tcPr>
+            <w:tcW w:w="992" w:type="dxa"/>
+          </w:tcPr>
+          <w:p>
+            <w:r>
+              <w:t>Medium</w:t>
+            </w:r>
+          </w:p>
+        </w:tc>
+        <w:tc>
+          <w:tcPr>
+            <w:tcW w:w="1406" w:type="dxa"/>
+          </w:tcPr>
+          <w:p>
+            <w:r>
+              <w:t>Try Again Button</w:t>
+            </w:r>
+          </w:p>
+        </w:tc>
+        <w:tc>
+          <w:tcPr>
+            <w:tcW w:w="4575" w:type="dxa"/>
+          </w:tcPr>
+          <w:p>
+            <w:pPr>
+              <w:rPr>
+                <w:b/>
+              </w:rPr>
+            </w:pPr>
+            <w:r>
+              <w:rPr>
+                <w:b/>
+              </w:rPr>
+              <w:t>(Tester 3 Only)</w:t>
+            </w:r>
+          </w:p>
+          <w:p>
+            <w:r>
+              <w:t>1. Click the “Try Again” button on the “Unable to Connect” screen.</w:t>
+            </w:r>
+          </w:p>
+        </w:tc>
+        <w:tc>
+          <w:tcPr>
+            <w:tcW w:w="1512" w:type="dxa"/>
+          </w:tcPr>
+          <w:p>
+            <w:r>
+              <w:t>The screen updates to the “Connecting…” screen.</w:t>
+            </w:r>
+          </w:p>
+        </w:tc>
+        <w:tc>
+          <w:tcPr>
+            <w:tcW w:w="892" w:type="dxa"/>
+          </w:tcPr>
+          <w:p/>
+        </w:tc>
+      </w:tr>
+      <w:tr>
+        <w:trPr>
+          <w:trHeight w:val="696"/>
+        </w:trPr>
+        <w:tc>
+          <w:tcPr>
+            <w:tcW w:w="516" w:type="dxa"/>
+          </w:tcPr>
+          <w:p>
+            <w:r>
+              <w:t>A6</w:t>
+            </w:r>
+          </w:p>
+        </w:tc>
+        <w:tc>
+          <w:tcPr>
+            <w:tcW w:w="752" w:type="dxa"/>
+          </w:tcPr>
+          <w:p>
+            <w:r>
+              <w:t>5.1.2.2.2</w:t>
+            </w:r>
+          </w:p>
+        </w:tc>
+        <w:tc>
+          <w:tcPr>
+            <w:tcW w:w="992" w:type="dxa"/>
+          </w:tcPr>
+          <w:p>
+            <w:r>
+              <w:t>Medium</w:t>
+            </w:r>
+          </w:p>
+        </w:tc>
+        <w:tc>
+          <w:tcPr>
+            <w:tcW w:w="1406" w:type="dxa"/>
+          </w:tcPr>
+          <w:p>
+            <w:r>
+              <w:t>Quit Button</w:t>
+            </w:r>
+          </w:p>
+        </w:tc>
+        <w:tc>
+          <w:tcPr>
+            <w:tcW w:w="4575" w:type="dxa"/>
+          </w:tcPr>
+          <w:p>
+            <w:pPr>
+              <w:rPr>
+                <w:b/>
+              </w:rPr>
+            </w:pPr>
+            <w:r>
+              <w:rPr>
+                <w:b/>
+              </w:rPr>
+              <w:t>(Tester 3 Only)</w:t>
+            </w:r>
+          </w:p>
+          <w:p>
+            <w:r>
+              <w:t>1. Click the “Quit” button on the “Unable to Connect” screen.</w:t>
+            </w:r>
+          </w:p>
+        </w:tc>
+        <w:tc>
+          <w:tcPr>
+            <w:tcW w:w="1512" w:type="dxa"/>
+          </w:tcPr>
+          <w:p>
+            <w:r>
+              <w:t>The browser closes.</w:t>
+            </w:r>
+          </w:p>
+        </w:tc>
+        <w:tc>
+          <w:tcPr>
+            <w:tcW w:w="892" w:type="dxa"/>
+          </w:tcPr>
+          <w:p/>
+        </w:tc>
+      </w:tr>
+      <w:tr>
+        <w:trPr>
+          <w:trHeight w:val="696"/>
+        </w:trPr>
+        <w:tc>
+          <w:tcPr>
+            <w:tcW w:w="516" w:type="dxa"/>
+          </w:tcPr>
+          <w:p>
+            <w:r>
+              <w:t>A7</w:t>
+            </w:r>
+          </w:p>
+        </w:tc>
+        <w:tc>
+          <w:tcPr>
+            <w:tcW w:w="752" w:type="dxa"/>
+          </w:tcPr>
+          <w:p>
+            <w:r>
+              <w:t>5.1.2.3.1</w:t>
+            </w:r>
+          </w:p>
+          <w:p>
+            <w:r>
+              <w:t>5.2.1</w:t>
+            </w:r>
+          </w:p>
+          <w:p>
+            <w:r>
+              <w:t>5.2.2</w:t>
+            </w:r>
+          </w:p>
+        </w:tc>
+        <w:tc>
+          <w:tcPr>
+            <w:tcW w:w="992" w:type="dxa"/>
+          </w:tcPr>
+          <w:p>
+            <w:r>
+              <w:t>High</w:t>
+            </w:r>
+          </w:p>
+        </w:tc>
+        <w:tc>
+          <w:tcPr>
+            <w:tcW w:w="1406" w:type="dxa"/>
+          </w:tcPr>
+          <w:p>
+            <w:r>
+              <w:t>Game Options Screen</w:t>
+            </w:r>
+          </w:p>
+        </w:tc>
+        <w:tc>
+          <w:tcPr>
+            <w:tcW w:w="4575" w:type="dxa"/>
+          </w:tcPr>
+          <w:p>
+            <w:r>
+              <w:t>1. After the “Connected” screen is reached, wait 3 seconds.</w:t>
+            </w:r>
+          </w:p>
+        </w:tc>
+        <w:tc>
+          <w:tcPr>
+            <w:tcW w:w="1512" w:type="dxa"/>
+          </w:tcPr>
+          <w:p>
+            <w:r>
+              <w:t>The screen updates to the “Game Options” screen. The screen contains a “Start Game” button and a “Nickname” text box.</w:t>
+            </w:r>
+          </w:p>
+        </w:tc>
+        <w:tc>
+          <w:tcPr>
+            <w:tcW w:w="892" w:type="dxa"/>
+          </w:tcPr>
+          <w:p/>
+        </w:tc>
+      </w:tr>
+      <w:tr>
+        <w:trPr>
+          <w:trHeight w:val="696"/>
+        </w:trPr>
+        <w:tc>
+          <w:tcPr>
+            <w:tcW w:w="516" w:type="dxa"/>
+          </w:tcPr>
+          <w:p>
+            <w:r>
+              <w:t>A8</w:t>
+            </w:r>
+          </w:p>
+        </w:tc>
+        <w:tc>
+          <w:tcPr>
+            <w:tcW w:w="752" w:type="dxa"/>
+          </w:tcPr>
+          <w:p>
+            <w:r>
+              <w:t>5.2.1.1</w:t>
+            </w:r>
+          </w:p>
+          <w:p>
+            <w:r>
+              <w:t>5.2.1.1.1</w:t>
+            </w:r>
+          </w:p>
+          <w:p>
+            <w:r>
+              <w:t>5.2.1.1.2</w:t>
+            </w:r>
+          </w:p>
+        </w:tc>
+        <w:tc>
+          <w:tcPr>
+            <w:tcW w:w="992" w:type="dxa"/>
+          </w:tcPr>
+          <w:p>
+            <w:r>
+              <w:t>Medium</w:t>
+            </w:r>
+          </w:p>
+        </w:tc>
+        <w:tc>
+          <w:tcPr>
+            <w:tcW w:w="1406" w:type="dxa"/>
+          </w:tcPr>
+          <w:p>
+            <w:r>
+              <w:t>Nickname – Invalid Characters</w:t>
+            </w:r>
+          </w:p>
+        </w:tc>
+        <w:tc>
+          <w:tcPr>
+            <w:tcW w:w="4575" w:type="dxa"/>
+          </w:tcPr>
+          <w:p>
+            <w:r>
+              <w:t>1. Enter a nickname containing at least one special character</w:t>
+            </w:r>
+            <w:r>
+              <w:t xml:space="preserve"> or number</w:t>
+            </w:r>
+            <w:r>
+              <w:t xml:space="preserve"> (not a letter</w:t>
+            </w:r>
+            <w:r>
+              <w:t xml:space="preserve"> or a space</w:t>
+            </w:r>
+            <w:r>
+              <w:t xml:space="preserve">).  </w:t>
+            </w:r>
+          </w:p>
+          <w:p>
+            <w:r>
+              <w:t>2. Attempt to click the “Start Game” button.</w:t>
+            </w:r>
+          </w:p>
+        </w:tc>
+        <w:tc>
+          <w:tcPr>
+            <w:tcW w:w="1512" w:type="dxa"/>
+          </w:tcPr>
+          <w:p>
+            <w:r>
+              <w:t xml:space="preserve">Observe that the “Start Game” button is unclickable. Additionally, a message appears stating “Invalid nickname entered. Must only contain letters or spaces.” </w:t>
+            </w:r>
+          </w:p>
+        </w:tc>
+        <w:tc>
+          <w:tcPr>
+            <w:tcW w:w="892" w:type="dxa"/>
+          </w:tcPr>
+          <w:p/>
+        </w:tc>
+      </w:tr>
+      <w:tr>
+        <w:trPr>
+          <w:trHeight w:val="696"/>
+        </w:trPr>
+        <w:tc>
+          <w:tcPr>
+            <w:tcW w:w="516" w:type="dxa"/>
+          </w:tcPr>
+          <w:p>
+            <w:r>
+              <w:t>A9</w:t>
+            </w:r>
+          </w:p>
+        </w:tc>
+        <w:tc>
+          <w:tcPr>
+            <w:tcW w:w="752" w:type="dxa"/>
+          </w:tcPr>
+          <w:p>
+            <w:r>
+              <w:t>5.2.1.2</w:t>
+            </w:r>
+          </w:p>
+        </w:tc>
+        <w:tc>
+          <w:tcPr>
+            <w:tcW w:w="992" w:type="dxa"/>
+          </w:tcPr>
+          <w:p>
+            <w:r>
+              <w:t>Medium</w:t>
+            </w:r>
+          </w:p>
+        </w:tc>
+        <w:tc>
+          <w:tcPr>
+            <w:tcW w:w="1406" w:type="dxa"/>
+          </w:tcPr>
+          <w:p>
+            <w:r>
+              <w:t>Nickname - &gt; 32 Characters</w:t>
+            </w:r>
+          </w:p>
+        </w:tc>
+        <w:tc>
+          <w:tcPr>
+            <w:tcW w:w="4575" w:type="dxa"/>
+          </w:tcPr>
+          <w:p>
+            <w:r>
+              <w:t>1. Enter 32 valid characters (letters or spaces) into the nickname text box.</w:t>
+            </w:r>
+          </w:p>
+          <w:p>
+            <w:r>
+              <w:t>2. Attempt to enter a 33</w:t>
+            </w:r>
+            <w:r>
+              <w:rPr>
+                <w:vertAlign w:val="superscript"/>
+              </w:rPr>
+              <w:t>rd</w:t>
+            </w:r>
+            <w:r>
+              <w:t xml:space="preserve"> character.</w:t>
+            </w:r>
+          </w:p>
+        </w:tc>
+        <w:tc>
+          <w:tcPr>
+            <w:tcW w:w="1512" w:type="dxa"/>
+          </w:tcPr>
+          <w:p>
+            <w:r>
+              <w:t>Observe that the 33</w:t>
+            </w:r>
+            <w:r>
+              <w:rPr>
+                <w:vertAlign w:val="superscript"/>
+              </w:rPr>
+              <w:t>rd</w:t>
+            </w:r>
+            <w:r>
+              <w:t xml:space="preserve"> character does not appear in the text box.</w:t>
+            </w:r>
+          </w:p>
+        </w:tc>
+        <w:tc>
+          <w:tcPr>
+            <w:tcW w:w="892" w:type="dxa"/>
+          </w:tcPr>
+          <w:p/>
+        </w:tc>
+      </w:tr>
+      <w:tr>
+        <w:trPr>
+          <w:trHeight w:val="696"/>
+        </w:trPr>
+        <w:tc>
+          <w:tcPr>
+            <w:tcW w:w="516" w:type="dxa"/>
+          </w:tcPr>
+          <w:p>
+            <w:r>
+              <w:t>A10</w:t>
+            </w:r>
+          </w:p>
+        </w:tc>
+        <w:tc>
+          <w:tcPr>
+            <w:tcW w:w="752" w:type="dxa"/>
+          </w:tcPr>
+          <w:p>
+            <w:r>
+              <w:t>3.2.1.2</w:t>
+            </w:r>
+          </w:p>
+          <w:p>
+            <w:r>
+              <w:t>5.2.2</w:t>
+            </w:r>
+          </w:p>
+          <w:p>
+            <w:r>
+              <w:t>5.3.1</w:t>
+            </w:r>
+          </w:p>
+          <w:p>
+            <w:r>
+              <w:t>5.3.1.1</w:t>
+            </w:r>
+          </w:p>
+          <w:p>
+            <w:r>
+              <w:t>5.3.2</w:t>
+            </w:r>
+          </w:p>
+        </w:tc>
+        <w:tc>
+          <w:tcPr>
+            <w:tcW w:w="992" w:type="dxa"/>
+          </w:tcPr>
+          <w:p>
+            <w:r>
+              <w:t>High</w:t>
+            </w:r>
+          </w:p>
+        </w:tc>
+        <w:tc>
+          <w:tcPr>
+            <w:tcW w:w="1406" w:type="dxa"/>
+          </w:tcPr>
+          <w:p>
+            <w:r>
+              <w:t>Start Game Button</w:t>
+            </w:r>
+          </w:p>
+        </w:tc>
+        <w:tc>
+          <w:tcPr>
+            <w:tcW w:w="4575" w:type="dxa"/>
+          </w:tcPr>
+          <w:p>
+            <w:r>
+              <w:t>1. Enter a valid nickname.</w:t>
+            </w:r>
+          </w:p>
+          <w:p>
+            <w:r>
+              <w:t>2. Click the “Start Game” button.</w:t>
+            </w:r>
+          </w:p>
+        </w:tc>
+        <w:tc>
+          <w:tcPr>
+            <w:tcW w:w="1512" w:type="dxa"/>
+          </w:tcPr>
+          <w:p>
+            <w:r>
+              <w:t>The screen updates to contain a checker board GUI.</w:t>
+            </w:r>
+            <w:r>
+              <w:t xml:space="preserve"> The </w:t>
+            </w:r>
+            <w:r>
+              <w:lastRenderedPageBreak/>
+              <w:t>checker board is an 8x8 grid in alternating light and dark colors that are neither red nor black. There are 12 black pieces and 12 red pieces on the board.</w:t>
+            </w:r>
+          </w:p>
+        </w:tc>
+        <w:tc>
+          <w:tcPr>
+            <w:tcW w:w="892" w:type="dxa"/>
+          </w:tcPr>
+          <w:p/>
+        </w:tc>
+      </w:tr>
+      <w:tr>
+        <w:trPr>
+          <w:trHeight w:val="696"/>
+        </w:trPr>
+        <w:tc>
+          <w:tcPr>
+            <w:tcW w:w="516" w:type="dxa"/>
+          </w:tcPr>
+          <w:p>
+            <w:r>
+              <w:t>A11</w:t>
+            </w:r>
+          </w:p>
+        </w:tc>
+        <w:tc>
+          <w:tcPr>
+            <w:tcW w:w="752" w:type="dxa"/>
+          </w:tcPr>
+          <w:p>
+            <w:r>
+              <w:t>5.1.2</w:t>
+            </w:r>
+          </w:p>
+          <w:p>
+            <w:r>
+              <w:t>5.1.2.1</w:t>
+            </w:r>
+          </w:p>
+          <w:p>
+            <w:r>
+              <w:t>5.1.2.2</w:t>
+            </w:r>
+          </w:p>
+        </w:tc>
+        <w:tc>
+          <w:tcPr>
+            <w:tcW w:w="992" w:type="dxa"/>
+          </w:tcPr>
+          <w:p>
+            <w:r>
+              <w:t>Medium</w:t>
+            </w:r>
+          </w:p>
+        </w:tc>
+        <w:tc>
+          <w:tcPr>
+            <w:tcW w:w="1406" w:type="dxa"/>
+          </w:tcPr>
+          <w:p>
+            <w:r>
+              <w:t>Connection Unsuccessful – Server Not Found</w:t>
+            </w:r>
+          </w:p>
+        </w:tc>
+        <w:tc>
+          <w:tcPr>
+            <w:tcW w:w="4575" w:type="dxa"/>
+          </w:tcPr>
+          <w:p>
+            <w:r>
+              <w:t>1. Stop the server.</w:t>
+            </w:r>
+          </w:p>
+          <w:p>
+            <w:r>
+              <w:t>2. Launch the client application.</w:t>
+            </w:r>
+          </w:p>
+          <w:p>
+            <w:r>
+              <w:t>3. Wait for the “Connecting…” screen to update.</w:t>
+            </w:r>
+          </w:p>
+        </w:tc>
+        <w:tc>
+          <w:tcPr>
+            <w:tcW w:w="1512" w:type="dxa"/>
+          </w:tcPr>
+          <w:p>
+            <w:r>
+              <w:t>The screen updates to say “Unable to Connect – Server not Found” in &lt; 1 minute. Two buttons appear on the screen: “Try Again,” and “Quit.”</w:t>
+            </w:r>
+          </w:p>
+        </w:tc>
+        <w:tc>
+          <w:tcPr>
+            <w:tcW w:w="892" w:type="dxa"/>
           </w:tcPr>
           <w:p/>
         </w:tc>
@@ -3104,22 +4229,27 @@
     <w:tbl>
       <w:tblPr>
         <w:tblStyle w:val="TableGrid"/>
-        <w:tblW w:w="0" w:type="auto"/>
+        <w:tblW w:w="10663" w:type="dxa"/>
+        <w:tblInd w:w="-545" w:type="dxa"/>
         <w:tblLook w:val="04A0" w:firstRow="1" w:lastRow="0" w:firstColumn="1" w:lastColumn="0" w:noHBand="0" w:noVBand="1"/>
       </w:tblPr>
       <w:tblGrid>
-        <w:gridCol w:w="715"/>
-        <w:gridCol w:w="900"/>
-        <w:gridCol w:w="1620"/>
-        <w:gridCol w:w="2997"/>
-        <w:gridCol w:w="1559"/>
-        <w:gridCol w:w="1559"/>
+        <w:gridCol w:w="531"/>
+        <w:gridCol w:w="1330"/>
+        <w:gridCol w:w="971"/>
+        <w:gridCol w:w="1421"/>
+        <w:gridCol w:w="3966"/>
+        <w:gridCol w:w="1597"/>
+        <w:gridCol w:w="847"/>
       </w:tblGrid>
       <w:tr>
-        <w:tc>
-          <w:tcPr>
-            <w:tcW w:w="9350" w:type="dxa"/>
-            <w:gridSpan w:val="6"/>
+        <w:trPr>
+          <w:trHeight w:val="603"/>
+        </w:trPr>
+        <w:tc>
+          <w:tcPr>
+            <w:tcW w:w="10663" w:type="dxa"/>
+            <w:gridSpan w:val="7"/>
             <w:shd w:val="clear" w:color="auto" w:fill="D0CECE" w:themeFill="background2" w:themeFillShade="E6"/>
           </w:tcPr>
           <w:p>
@@ -3133,9 +4263,12 @@
         </w:tc>
       </w:tr>
       <w:tr>
-        <w:tc>
-          <w:tcPr>
-            <w:tcW w:w="715" w:type="dxa"/>
+        <w:trPr>
+          <w:trHeight w:val="530"/>
+        </w:trPr>
+        <w:tc>
+          <w:tcPr>
+            <w:tcW w:w="540" w:type="dxa"/>
             <w:shd w:val="clear" w:color="auto" w:fill="D0CECE" w:themeFill="background2" w:themeFillShade="E6"/>
           </w:tcPr>
           <w:p>
@@ -3146,12 +4279,45 @@
         </w:tc>
         <w:tc>
           <w:tcPr>
-            <w:tcW w:w="900" w:type="dxa"/>
+            <w:tcW w:w="1027" w:type="dxa"/>
             <w:shd w:val="clear" w:color="auto" w:fill="D0CECE" w:themeFill="background2" w:themeFillShade="E6"/>
           </w:tcPr>
           <w:p>
             <w:r>
               <w:t>Req</w:t>
+            </w:r>
+          </w:p>
+        </w:tc>
+        <w:tc>
+          <w:tcPr>
+            <w:tcW w:w="953" w:type="dxa"/>
+            <w:shd w:val="clear" w:color="auto" w:fill="D0CECE" w:themeFill="background2" w:themeFillShade="E6"/>
+          </w:tcPr>
+          <w:p>
+            <w:r>
+              <w:t>Priority</w:t>
+            </w:r>
+          </w:p>
+        </w:tc>
+        <w:tc>
+          <w:tcPr>
+            <w:tcW w:w="1440" w:type="dxa"/>
+            <w:shd w:val="clear" w:color="auto" w:fill="D0CECE" w:themeFill="background2" w:themeFillShade="E6"/>
+          </w:tcPr>
+          <w:p>
+            <w:r>
+              <w:t>Description</w:t>
+            </w:r>
+          </w:p>
+        </w:tc>
+        <w:tc>
+          <w:tcPr>
+            <w:tcW w:w="4230" w:type="dxa"/>
+            <w:shd w:val="clear" w:color="auto" w:fill="D0CECE" w:themeFill="background2" w:themeFillShade="E6"/>
+          </w:tcPr>
+          <w:p>
+            <w:r>
+              <w:t>Execution Steps</w:t>
             </w:r>
           </w:p>
         </w:tc>
@@ -3162,35 +4328,13 @@
           </w:tcPr>
           <w:p>
             <w:r>
-              <w:t>Description</w:t>
-            </w:r>
-          </w:p>
-        </w:tc>
-        <w:tc>
-          <w:tcPr>
-            <w:tcW w:w="2997" w:type="dxa"/>
-            <w:shd w:val="clear" w:color="auto" w:fill="D0CECE" w:themeFill="background2" w:themeFillShade="E6"/>
-          </w:tcPr>
-          <w:p>
-            <w:r>
-              <w:t>Execution Steps</w:t>
-            </w:r>
-          </w:p>
-        </w:tc>
-        <w:tc>
-          <w:tcPr>
-            <w:tcW w:w="1559" w:type="dxa"/>
-            <w:shd w:val="clear" w:color="auto" w:fill="D0CECE" w:themeFill="background2" w:themeFillShade="E6"/>
-          </w:tcPr>
-          <w:p>
-            <w:r>
               <w:t>Expected Result</w:t>
             </w:r>
           </w:p>
         </w:tc>
         <w:tc>
           <w:tcPr>
-            <w:tcW w:w="1559" w:type="dxa"/>
+            <w:tcW w:w="853" w:type="dxa"/>
             <w:shd w:val="clear" w:color="auto" w:fill="D0CECE" w:themeFill="background2" w:themeFillShade="E6"/>
           </w:tcPr>
           <w:p>
@@ -3201,46 +4345,830 @@
         </w:tc>
       </w:tr>
       <w:tr>
-        <w:tc>
-          <w:tcPr>
-            <w:tcW w:w="715" w:type="dxa"/>
-          </w:tcPr>
-          <w:p>
-            <w:r>
-              <w:t>B</w:t>
-            </w:r>
-            <w:r>
-              <w:t>1</w:t>
-            </w:r>
-          </w:p>
-        </w:tc>
-        <w:tc>
-          <w:tcPr>
-            <w:tcW w:w="900" w:type="dxa"/>
+        <w:trPr>
+          <w:trHeight w:val="579"/>
+        </w:trPr>
+        <w:tc>
+          <w:tcPr>
+            <w:tcW w:w="540" w:type="dxa"/>
+          </w:tcPr>
+          <w:p>
+            <w:r>
+              <w:t>B1</w:t>
+            </w:r>
+          </w:p>
+        </w:tc>
+        <w:tc>
+          <w:tcPr>
+            <w:tcW w:w="1027" w:type="dxa"/>
+          </w:tcPr>
+          <w:p>
+            <w:r>
+              <w:t>3.2.2.3.1</w:t>
+            </w:r>
+          </w:p>
+          <w:p>
+            <w:r>
+              <w:t>5.3.2.1</w:t>
+            </w:r>
+          </w:p>
+          <w:p>
+            <w:r>
+              <w:t>5.3.2.1.1</w:t>
+            </w:r>
+          </w:p>
+        </w:tc>
+        <w:tc>
+          <w:tcPr>
+            <w:tcW w:w="953" w:type="dxa"/>
+          </w:tcPr>
+          <w:p>
+            <w:r>
+              <w:t>High</w:t>
+            </w:r>
+          </w:p>
+        </w:tc>
+        <w:tc>
+          <w:tcPr>
+            <w:tcW w:w="1440" w:type="dxa"/>
+          </w:tcPr>
+          <w:p>
+            <w:r>
+              <w:t>S</w:t>
+            </w:r>
+            <w:r>
+              <w:t xml:space="preserve">elect </w:t>
+            </w:r>
+            <w:r>
+              <w:t>P</w:t>
+            </w:r>
+            <w:r>
+              <w:t>iece to Move</w:t>
+            </w:r>
+          </w:p>
+        </w:tc>
+        <w:tc>
+          <w:tcPr>
+            <w:tcW w:w="4230" w:type="dxa"/>
+          </w:tcPr>
+          <w:p>
+            <w:r>
+              <w:t xml:space="preserve">1. </w:t>
+            </w:r>
+            <w:r>
+              <w:t xml:space="preserve">Wait until it is the </w:t>
+            </w:r>
+            <w:r>
+              <w:t>player</w:t>
+            </w:r>
+            <w:r>
+              <w:t>’s turn.</w:t>
+            </w:r>
+          </w:p>
+          <w:p>
+            <w:r>
+              <w:t xml:space="preserve">2. Attempt to click a piece that is not flashing </w:t>
+            </w:r>
+            <w:r>
+              <w:t xml:space="preserve">yellow </w:t>
+            </w:r>
+            <w:r>
+              <w:t xml:space="preserve">(that is the </w:t>
+            </w:r>
+            <w:r>
+              <w:t>player</w:t>
+            </w:r>
+            <w:r>
+              <w:t>’s).</w:t>
+            </w:r>
+          </w:p>
+          <w:p>
+            <w:r>
+              <w:t>3. Click a piece that is flashing yellow.</w:t>
+            </w:r>
+          </w:p>
+        </w:tc>
+        <w:tc>
+          <w:tcPr>
+            <w:tcW w:w="1620" w:type="dxa"/>
+          </w:tcPr>
+          <w:p>
+            <w:r>
+              <w:t xml:space="preserve">Observe that nothing happens when a piece not flashing is clicked. </w:t>
+            </w:r>
+            <w:r>
+              <w:t xml:space="preserve">When the piece is clicked, </w:t>
+            </w:r>
+            <w:r>
+              <w:t xml:space="preserve">all </w:t>
+            </w:r>
+            <w:r>
+              <w:lastRenderedPageBreak/>
+              <w:t>other</w:t>
+            </w:r>
+            <w:r>
+              <w:t xml:space="preserve"> pieces will stop flashing and some spaces will start flashing.</w:t>
+            </w:r>
+          </w:p>
+        </w:tc>
+        <w:tc>
+          <w:tcPr>
+            <w:tcW w:w="853" w:type="dxa"/>
           </w:tcPr>
           <w:p/>
         </w:tc>
+      </w:tr>
+      <w:tr>
+        <w:trPr>
+          <w:trHeight w:val="579"/>
+        </w:trPr>
+        <w:tc>
+          <w:tcPr>
+            <w:tcW w:w="540" w:type="dxa"/>
+          </w:tcPr>
+          <w:p>
+            <w:r>
+              <w:t>B2</w:t>
+            </w:r>
+          </w:p>
+        </w:tc>
+        <w:tc>
+          <w:tcPr>
+            <w:tcW w:w="1027" w:type="dxa"/>
+          </w:tcPr>
+          <w:p>
+            <w:r>
+              <w:t>5.3.2.1.3</w:t>
+            </w:r>
+          </w:p>
+        </w:tc>
+        <w:tc>
+          <w:tcPr>
+            <w:tcW w:w="953" w:type="dxa"/>
+          </w:tcPr>
+          <w:p>
+            <w:r>
+              <w:t>High</w:t>
+            </w:r>
+          </w:p>
+        </w:tc>
+        <w:tc>
+          <w:tcPr>
+            <w:tcW w:w="1440" w:type="dxa"/>
+          </w:tcPr>
+          <w:p>
+            <w:r>
+              <w:t>Deselect Piece</w:t>
+            </w:r>
+          </w:p>
+        </w:tc>
+        <w:tc>
+          <w:tcPr>
+            <w:tcW w:w="4230" w:type="dxa"/>
+          </w:tcPr>
+          <w:p>
+            <w:r>
+              <w:t xml:space="preserve">1. </w:t>
+            </w:r>
+            <w:r>
+              <w:t>Click the remaining flashing yellow piece.</w:t>
+            </w:r>
+          </w:p>
+          <w:p/>
+        </w:tc>
         <w:tc>
           <w:tcPr>
             <w:tcW w:w="1620" w:type="dxa"/>
           </w:tcPr>
+          <w:p>
+            <w:r>
+              <w:t>The spaces stop flashing, the other pieces that were previously flashing resume flashing.</w:t>
+            </w:r>
+          </w:p>
+        </w:tc>
+        <w:tc>
+          <w:tcPr>
+            <w:tcW w:w="853" w:type="dxa"/>
+          </w:tcPr>
           <w:p/>
         </w:tc>
-        <w:tc>
-          <w:tcPr>
-            <w:tcW w:w="2997" w:type="dxa"/>
+      </w:tr>
+      <w:tr>
+        <w:trPr>
+          <w:trHeight w:val="579"/>
+        </w:trPr>
+        <w:tc>
+          <w:tcPr>
+            <w:tcW w:w="540" w:type="dxa"/>
+          </w:tcPr>
+          <w:p>
+            <w:r>
+              <w:t>B3</w:t>
+            </w:r>
+          </w:p>
+        </w:tc>
+        <w:tc>
+          <w:tcPr>
+            <w:tcW w:w="1027" w:type="dxa"/>
+          </w:tcPr>
+          <w:p>
+            <w:r>
+              <w:t>3.2.2.3.2</w:t>
+            </w:r>
+          </w:p>
+          <w:p>
+            <w:r>
+              <w:t>3.2.2.4</w:t>
+            </w:r>
+          </w:p>
+          <w:p>
+            <w:r>
+              <w:t>5.3.2.1.2</w:t>
+            </w:r>
+          </w:p>
+          <w:p>
+            <w:r>
+              <w:t>5.3.2.1.2.2</w:t>
+            </w:r>
+          </w:p>
+        </w:tc>
+        <w:tc>
+          <w:tcPr>
+            <w:tcW w:w="953" w:type="dxa"/>
+          </w:tcPr>
+          <w:p>
+            <w:r>
+              <w:t>High</w:t>
+            </w:r>
+          </w:p>
+        </w:tc>
+        <w:tc>
+          <w:tcPr>
+            <w:tcW w:w="1440" w:type="dxa"/>
+          </w:tcPr>
+          <w:p>
+            <w:r>
+              <w:t>Select Move</w:t>
+            </w:r>
+          </w:p>
+        </w:tc>
+        <w:tc>
+          <w:tcPr>
+            <w:tcW w:w="4230" w:type="dxa"/>
+          </w:tcPr>
+          <w:p>
+            <w:r>
+              <w:t>1. Click a flashing yellow piece.</w:t>
+            </w:r>
+          </w:p>
+          <w:p>
+            <w:r>
+              <w:t>2. Click a flashing yellow space.</w:t>
+            </w:r>
+          </w:p>
+          <w:p>
+            <w:r>
+              <w:t xml:space="preserve">3. Attempt to click another piece. </w:t>
+            </w:r>
+          </w:p>
+        </w:tc>
+        <w:tc>
+          <w:tcPr>
+            <w:tcW w:w="1620" w:type="dxa"/>
+          </w:tcPr>
+          <w:p>
+            <w:r>
+              <w:t>Everything stops flashing yellow. Observe that the pieces are no longer clickable. The selected piece is now on the selected space.</w:t>
+            </w:r>
+          </w:p>
+        </w:tc>
+        <w:tc>
+          <w:tcPr>
+            <w:tcW w:w="853" w:type="dxa"/>
           </w:tcPr>
           <w:p/>
         </w:tc>
-        <w:tc>
-          <w:tcPr>
-            <w:tcW w:w="1559" w:type="dxa"/>
+      </w:tr>
+      <w:tr>
+        <w:trPr>
+          <w:trHeight w:val="579"/>
+        </w:trPr>
+        <w:tc>
+          <w:tcPr>
+            <w:tcW w:w="540" w:type="dxa"/>
+          </w:tcPr>
+          <w:p>
+            <w:r>
+              <w:t>B4</w:t>
+            </w:r>
+          </w:p>
+        </w:tc>
+        <w:tc>
+          <w:tcPr>
+            <w:tcW w:w="1027" w:type="dxa"/>
+          </w:tcPr>
+          <w:p>
+            <w:r>
+              <w:t>5.3.2.1.2.4</w:t>
+            </w:r>
+          </w:p>
+        </w:tc>
+        <w:tc>
+          <w:tcPr>
+            <w:tcW w:w="953" w:type="dxa"/>
+          </w:tcPr>
+          <w:p>
+            <w:r>
+              <w:t>Low</w:t>
+            </w:r>
+          </w:p>
+        </w:tc>
+        <w:tc>
+          <w:tcPr>
+            <w:tcW w:w="1440" w:type="dxa"/>
+          </w:tcPr>
+          <w:p>
+            <w:r>
+              <w:t>Move Animation</w:t>
+            </w:r>
+          </w:p>
+        </w:tc>
+        <w:tc>
+          <w:tcPr>
+            <w:tcW w:w="4230" w:type="dxa"/>
+          </w:tcPr>
+          <w:p>
+            <w:r>
+              <w:t xml:space="preserve">1. Select a </w:t>
+            </w:r>
+            <w:r>
+              <w:t xml:space="preserve">flashing yellow </w:t>
+            </w:r>
+            <w:r>
+              <w:t>piece.</w:t>
+            </w:r>
+          </w:p>
+          <w:p>
+            <w:r>
+              <w:t>2. S</w:t>
+            </w:r>
+            <w:r>
+              <w:t>elect a flashing yellow space.</w:t>
+            </w:r>
+          </w:p>
+        </w:tc>
+        <w:tc>
+          <w:tcPr>
+            <w:tcW w:w="1620" w:type="dxa"/>
+          </w:tcPr>
+          <w:p>
+            <w:r>
+              <w:t>Observe a short animation in which the selected piece follows the selected move’s path, ending on the selected space.</w:t>
+            </w:r>
+          </w:p>
+        </w:tc>
+        <w:tc>
+          <w:tcPr>
+            <w:tcW w:w="853" w:type="dxa"/>
           </w:tcPr>
           <w:p/>
         </w:tc>
-        <w:tc>
-          <w:tcPr>
-            <w:tcW w:w="1559" w:type="dxa"/>
+      </w:tr>
+      <w:tr>
+        <w:trPr>
+          <w:trHeight w:val="579"/>
+        </w:trPr>
+        <w:tc>
+          <w:tcPr>
+            <w:tcW w:w="540" w:type="dxa"/>
+          </w:tcPr>
+          <w:p>
+            <w:r>
+              <w:t>B5</w:t>
+            </w:r>
+          </w:p>
+        </w:tc>
+        <w:tc>
+          <w:tcPr>
+            <w:tcW w:w="1027" w:type="dxa"/>
+          </w:tcPr>
+          <w:p>
+            <w:r>
+              <w:t>5.3.2.1.2.3</w:t>
+            </w:r>
+          </w:p>
+          <w:p>
+            <w:r>
+              <w:t>5.3.2.1.2.3.2</w:t>
+            </w:r>
+          </w:p>
+          <w:p>
+            <w:r>
+              <w:t>5.4.1</w:t>
+            </w:r>
+          </w:p>
+          <w:p>
+            <w:r>
+              <w:t>5.4.1.1</w:t>
+            </w:r>
+          </w:p>
+          <w:p>
+            <w:r>
+              <w:t>5.4.2</w:t>
+            </w:r>
+          </w:p>
+          <w:p/>
+        </w:tc>
+        <w:tc>
+          <w:tcPr>
+            <w:tcW w:w="953" w:type="dxa"/>
+          </w:tcPr>
+          <w:p>
+            <w:r>
+              <w:t>Medium</w:t>
+            </w:r>
+          </w:p>
+        </w:tc>
+        <w:tc>
+          <w:tcPr>
+            <w:tcW w:w="1440" w:type="dxa"/>
+          </w:tcPr>
+          <w:p>
+            <w:r>
+              <w:t>Waiting for Opponent</w:t>
+            </w:r>
+          </w:p>
+        </w:tc>
+        <w:tc>
+          <w:tcPr>
+            <w:tcW w:w="4230" w:type="dxa"/>
+          </w:tcPr>
+          <w:p>
+            <w:r>
+              <w:t>1. Select a flashing yellow piece.</w:t>
+            </w:r>
+          </w:p>
+          <w:p>
+            <w:r>
+              <w:t>2. Select a flashing yellow space.</w:t>
+            </w:r>
+          </w:p>
+          <w:p>
+            <w:r>
+              <w:t>3. Wait 3 seconds.</w:t>
+            </w:r>
+          </w:p>
+        </w:tc>
+        <w:tc>
+          <w:tcPr>
+            <w:tcW w:w="1620" w:type="dxa"/>
+          </w:tcPr>
+          <w:p>
+            <w:r>
+              <w:t xml:space="preserve">Observe a splash screen displayed over the GUI that </w:t>
+            </w:r>
+            <w:r>
+              <w:t>displays the text</w:t>
+            </w:r>
+            <w:r>
+              <w:t xml:space="preserve"> “Waiting for Opponent”.</w:t>
+            </w:r>
+            <w:r>
+              <w:t xml:space="preserve"> The screen is partially see-through.</w:t>
+            </w:r>
+            <w:r>
+              <w:t xml:space="preserve"> </w:t>
+            </w:r>
+          </w:p>
+        </w:tc>
+        <w:tc>
+          <w:tcPr>
+            <w:tcW w:w="853" w:type="dxa"/>
+          </w:tcPr>
+          <w:p/>
+        </w:tc>
+      </w:tr>
+      <w:tr>
+        <w:trPr>
+          <w:trHeight w:val="579"/>
+        </w:trPr>
+        <w:tc>
+          <w:tcPr>
+            <w:tcW w:w="540" w:type="dxa"/>
+          </w:tcPr>
+          <w:p>
+            <w:r>
+              <w:t>B6</w:t>
+            </w:r>
+          </w:p>
+        </w:tc>
+        <w:tc>
+          <w:tcPr>
+            <w:tcW w:w="1027" w:type="dxa"/>
+          </w:tcPr>
+          <w:p>
+            <w:r>
+              <w:t>3.2.2.5</w:t>
+            </w:r>
+          </w:p>
+          <w:p>
+            <w:r>
+              <w:t>3.2.2.6</w:t>
+            </w:r>
+          </w:p>
+          <w:p>
+            <w:r>
+              <w:lastRenderedPageBreak/>
+              <w:t>5.4.3</w:t>
+            </w:r>
+          </w:p>
+        </w:tc>
+        <w:tc>
+          <w:tcPr>
+            <w:tcW w:w="953" w:type="dxa"/>
+          </w:tcPr>
+          <w:p>
+            <w:r>
+              <w:lastRenderedPageBreak/>
+              <w:t>High</w:t>
+            </w:r>
+          </w:p>
+        </w:tc>
+        <w:tc>
+          <w:tcPr>
+            <w:tcW w:w="1440" w:type="dxa"/>
+          </w:tcPr>
+          <w:p>
+            <w:r>
+              <w:t>Opponent Ends Turn</w:t>
+            </w:r>
+          </w:p>
+        </w:tc>
+        <w:tc>
+          <w:tcPr>
+            <w:tcW w:w="4230" w:type="dxa"/>
+          </w:tcPr>
+          <w:p>
+            <w:r>
+              <w:t>1. Reach the splash screen that occurs 3 seconds after selecting a move.</w:t>
+            </w:r>
+          </w:p>
+          <w:p>
+            <w:r>
+              <w:lastRenderedPageBreak/>
+              <w:t xml:space="preserve">2. Wait for the other </w:t>
+            </w:r>
+            <w:r>
+              <w:t>player</w:t>
+            </w:r>
+            <w:r>
+              <w:t xml:space="preserve"> to make a move.</w:t>
+            </w:r>
+          </w:p>
+        </w:tc>
+        <w:tc>
+          <w:tcPr>
+            <w:tcW w:w="1620" w:type="dxa"/>
+          </w:tcPr>
+          <w:p>
+            <w:r>
+              <w:lastRenderedPageBreak/>
+              <w:t xml:space="preserve">Observe the splash screen </w:t>
+            </w:r>
+            <w:r>
+              <w:lastRenderedPageBreak/>
+              <w:t xml:space="preserve">disappearing and </w:t>
+            </w:r>
+            <w:r>
+              <w:t>the board reflecting the other player’s move.</w:t>
+            </w:r>
+          </w:p>
+        </w:tc>
+        <w:tc>
+          <w:tcPr>
+            <w:tcW w:w="853" w:type="dxa"/>
+          </w:tcPr>
+          <w:p/>
+        </w:tc>
+      </w:tr>
+      <w:tr>
+        <w:trPr>
+          <w:trHeight w:val="579"/>
+        </w:trPr>
+        <w:tc>
+          <w:tcPr>
+            <w:tcW w:w="540" w:type="dxa"/>
+          </w:tcPr>
+          <w:p>
+            <w:r>
+              <w:t>B7</w:t>
+            </w:r>
+          </w:p>
+        </w:tc>
+        <w:tc>
+          <w:tcPr>
+            <w:tcW w:w="1027" w:type="dxa"/>
+          </w:tcPr>
+          <w:p>
+            <w:r>
+              <w:t>5.3.2.1.2.1</w:t>
+            </w:r>
+          </w:p>
+        </w:tc>
+        <w:tc>
+          <w:tcPr>
+            <w:tcW w:w="953" w:type="dxa"/>
+          </w:tcPr>
+          <w:p>
+            <w:r>
+              <w:t>High</w:t>
+            </w:r>
+          </w:p>
+        </w:tc>
+        <w:tc>
+          <w:tcPr>
+            <w:tcW w:w="1440" w:type="dxa"/>
+          </w:tcPr>
+          <w:p>
+            <w:r>
+              <w:t>Capture a Piece</w:t>
+            </w:r>
+          </w:p>
+        </w:tc>
+        <w:tc>
+          <w:tcPr>
+            <w:tcW w:w="4230" w:type="dxa"/>
+          </w:tcPr>
+          <w:p>
+            <w:r>
+              <w:t>1. Select a flashing yellow piece.</w:t>
+            </w:r>
+          </w:p>
+          <w:p>
+            <w:r>
+              <w:t>2. Select a flashing yellow space that is on the other side of an opponent’s piece (select a move that captures a piece).</w:t>
+            </w:r>
+          </w:p>
+        </w:tc>
+        <w:tc>
+          <w:tcPr>
+            <w:tcW w:w="1620" w:type="dxa"/>
+          </w:tcPr>
+          <w:p>
+            <w:r>
+              <w:t>Observe that the opponent’s piece that was captured is removed from the board.</w:t>
+            </w:r>
+          </w:p>
+        </w:tc>
+        <w:tc>
+          <w:tcPr>
+            <w:tcW w:w="853" w:type="dxa"/>
+          </w:tcPr>
+          <w:p/>
+        </w:tc>
+      </w:tr>
+      <w:tr>
+        <w:trPr>
+          <w:trHeight w:val="579"/>
+        </w:trPr>
+        <w:tc>
+          <w:tcPr>
+            <w:tcW w:w="540" w:type="dxa"/>
+          </w:tcPr>
+          <w:p>
+            <w:r>
+              <w:t>B8</w:t>
+            </w:r>
+          </w:p>
+        </w:tc>
+        <w:tc>
+          <w:tcPr>
+            <w:tcW w:w="1027" w:type="dxa"/>
+          </w:tcPr>
+          <w:p>
+            <w:r>
+              <w:t>3.2.2.3.3</w:t>
+            </w:r>
+          </w:p>
+          <w:p>
+            <w:r>
+              <w:t>5.3.2.1.2.1</w:t>
+            </w:r>
+          </w:p>
+          <w:p>
+            <w:r>
+              <w:t>5.3.3</w:t>
+            </w:r>
+          </w:p>
+          <w:p>
+            <w:r>
+              <w:t>5.3.3.1</w:t>
+            </w:r>
+          </w:p>
+        </w:tc>
+        <w:tc>
+          <w:tcPr>
+            <w:tcW w:w="953" w:type="dxa"/>
+          </w:tcPr>
+          <w:p>
+            <w:r>
+              <w:t>Medium</w:t>
+            </w:r>
+          </w:p>
+        </w:tc>
+        <w:tc>
+          <w:tcPr>
+            <w:tcW w:w="1440" w:type="dxa"/>
+          </w:tcPr>
+          <w:p>
+            <w:r>
+              <w:t>Capture Counter</w:t>
+            </w:r>
+          </w:p>
+        </w:tc>
+        <w:tc>
+          <w:tcPr>
+            <w:tcW w:w="4230" w:type="dxa"/>
+          </w:tcPr>
+          <w:p>
+            <w:r>
+              <w:t>1. Select a flashing yellow piece.</w:t>
+            </w:r>
+          </w:p>
+          <w:p>
+            <w:r>
+              <w:t>2. Select a flashing yellow space that is on the other side of an opponent’s piece (select a move that captures a piece).</w:t>
+            </w:r>
+          </w:p>
+        </w:tc>
+        <w:tc>
+          <w:tcPr>
+            <w:tcW w:w="1620" w:type="dxa"/>
+          </w:tcPr>
+          <w:p>
+            <w:r>
+              <w:t>Observe that the number in the “Captures” box increases by 1. The number is not less than 0 or greater than 12.</w:t>
+            </w:r>
+          </w:p>
+        </w:tc>
+        <w:tc>
+          <w:tcPr>
+            <w:tcW w:w="853" w:type="dxa"/>
+          </w:tcPr>
+          <w:p/>
+        </w:tc>
+      </w:tr>
+      <w:tr>
+        <w:trPr>
+          <w:trHeight w:val="579"/>
+        </w:trPr>
+        <w:tc>
+          <w:tcPr>
+            <w:tcW w:w="540" w:type="dxa"/>
+          </w:tcPr>
+          <w:p>
+            <w:r>
+              <w:t>B9</w:t>
+            </w:r>
+          </w:p>
+        </w:tc>
+        <w:tc>
+          <w:tcPr>
+            <w:tcW w:w="1027" w:type="dxa"/>
+          </w:tcPr>
+          <w:p/>
+        </w:tc>
+        <w:tc>
+          <w:tcPr>
+            <w:tcW w:w="953" w:type="dxa"/>
+          </w:tcPr>
+          <w:p/>
+        </w:tc>
+        <w:tc>
+          <w:tcPr>
+            <w:tcW w:w="1440" w:type="dxa"/>
+          </w:tcPr>
+          <w:p/>
+        </w:tc>
+        <w:tc>
+          <w:tcPr>
+            <w:tcW w:w="4230" w:type="dxa"/>
+          </w:tcPr>
+          <w:p>
+            <w:r>
+              <w:t>NATIE ADD ADDITIONAL MOVES HERE (NO GAME ENDING MOVES)</w:t>
+            </w:r>
+          </w:p>
+        </w:tc>
+        <w:tc>
+          <w:tcPr>
+            <w:tcW w:w="1620" w:type="dxa"/>
+          </w:tcPr>
+          <w:p/>
+        </w:tc>
+        <w:tc>
+          <w:tcPr>
+            <w:tcW w:w="853" w:type="dxa"/>
           </w:tcPr>
           <w:p/>
         </w:tc>
@@ -3278,7 +5206,6 @@
       </w:pPr>
       <w:bookmarkStart w:id="19" w:name="_Toc1496645"/>
       <w:r>
-        <w:lastRenderedPageBreak/>
         <w:t>4.3.2 Preconditions</w:t>
       </w:r>
       <w:bookmarkEnd w:id="19"/>
@@ -3301,22 +5228,27 @@
     <w:tbl>
       <w:tblPr>
         <w:tblStyle w:val="TableGrid"/>
-        <w:tblW w:w="0" w:type="auto"/>
+        <w:tblW w:w="10663" w:type="dxa"/>
+        <w:tblInd w:w="-545" w:type="dxa"/>
         <w:tblLook w:val="04A0" w:firstRow="1" w:lastRow="0" w:firstColumn="1" w:lastColumn="0" w:noHBand="0" w:noVBand="1"/>
       </w:tblPr>
       <w:tblGrid>
-        <w:gridCol w:w="715"/>
-        <w:gridCol w:w="900"/>
-        <w:gridCol w:w="1620"/>
-        <w:gridCol w:w="2997"/>
-        <w:gridCol w:w="1559"/>
-        <w:gridCol w:w="1559"/>
+        <w:gridCol w:w="652"/>
+        <w:gridCol w:w="1330"/>
+        <w:gridCol w:w="971"/>
+        <w:gridCol w:w="1350"/>
+        <w:gridCol w:w="3341"/>
+        <w:gridCol w:w="1618"/>
+        <w:gridCol w:w="1401"/>
       </w:tblGrid>
       <w:tr>
-        <w:tc>
-          <w:tcPr>
-            <w:tcW w:w="9350" w:type="dxa"/>
-            <w:gridSpan w:val="6"/>
+        <w:trPr>
+          <w:trHeight w:val="603"/>
+        </w:trPr>
+        <w:tc>
+          <w:tcPr>
+            <w:tcW w:w="10663" w:type="dxa"/>
+            <w:gridSpan w:val="7"/>
             <w:shd w:val="clear" w:color="auto" w:fill="D0CECE" w:themeFill="background2" w:themeFillShade="E6"/>
           </w:tcPr>
           <w:p>
@@ -3330,9 +5262,12 @@
         </w:tc>
       </w:tr>
       <w:tr>
-        <w:tc>
-          <w:tcPr>
-            <w:tcW w:w="715" w:type="dxa"/>
+        <w:trPr>
+          <w:trHeight w:val="530"/>
+        </w:trPr>
+        <w:tc>
+          <w:tcPr>
+            <w:tcW w:w="663" w:type="dxa"/>
             <w:shd w:val="clear" w:color="auto" w:fill="D0CECE" w:themeFill="background2" w:themeFillShade="E6"/>
           </w:tcPr>
           <w:p>
@@ -3343,7 +5278,7 @@
         </w:tc>
         <w:tc>
           <w:tcPr>
-            <w:tcW w:w="900" w:type="dxa"/>
+            <w:tcW w:w="1330" w:type="dxa"/>
             <w:shd w:val="clear" w:color="auto" w:fill="D0CECE" w:themeFill="background2" w:themeFillShade="E6"/>
           </w:tcPr>
           <w:p>
@@ -3354,18 +5289,29 @@
         </w:tc>
         <w:tc>
           <w:tcPr>
-            <w:tcW w:w="1620" w:type="dxa"/>
+            <w:tcW w:w="971" w:type="dxa"/>
             <w:shd w:val="clear" w:color="auto" w:fill="D0CECE" w:themeFill="background2" w:themeFillShade="E6"/>
           </w:tcPr>
           <w:p>
             <w:r>
+              <w:t>Priority</w:t>
+            </w:r>
+          </w:p>
+        </w:tc>
+        <w:tc>
+          <w:tcPr>
+            <w:tcW w:w="1350" w:type="dxa"/>
+            <w:shd w:val="clear" w:color="auto" w:fill="D0CECE" w:themeFill="background2" w:themeFillShade="E6"/>
+          </w:tcPr>
+          <w:p>
+            <w:r>
               <w:t>Description</w:t>
             </w:r>
           </w:p>
         </w:tc>
         <w:tc>
           <w:tcPr>
-            <w:tcW w:w="2997" w:type="dxa"/>
+            <w:tcW w:w="3449" w:type="dxa"/>
             <w:shd w:val="clear" w:color="auto" w:fill="D0CECE" w:themeFill="background2" w:themeFillShade="E6"/>
           </w:tcPr>
           <w:p>
@@ -3376,7 +5322,7 @@
         </w:tc>
         <w:tc>
           <w:tcPr>
-            <w:tcW w:w="1559" w:type="dxa"/>
+            <w:tcW w:w="1465" w:type="dxa"/>
             <w:shd w:val="clear" w:color="auto" w:fill="D0CECE" w:themeFill="background2" w:themeFillShade="E6"/>
           </w:tcPr>
           <w:p>
@@ -3387,7 +5333,7 @@
         </w:tc>
         <w:tc>
           <w:tcPr>
-            <w:tcW w:w="1559" w:type="dxa"/>
+            <w:tcW w:w="1435" w:type="dxa"/>
             <w:shd w:val="clear" w:color="auto" w:fill="D0CECE" w:themeFill="background2" w:themeFillShade="E6"/>
           </w:tcPr>
           <w:p>
@@ -3398,46 +5344,570 @@
         </w:tc>
       </w:tr>
       <w:tr>
-        <w:tc>
-          <w:tcPr>
-            <w:tcW w:w="715" w:type="dxa"/>
+        <w:trPr>
+          <w:trHeight w:val="579"/>
+        </w:trPr>
+        <w:tc>
+          <w:tcPr>
+            <w:tcW w:w="663" w:type="dxa"/>
+          </w:tcPr>
+          <w:p>
+            <w:r>
+              <w:t>C1</w:t>
+            </w:r>
+          </w:p>
+        </w:tc>
+        <w:tc>
+          <w:tcPr>
+            <w:tcW w:w="1330" w:type="dxa"/>
+          </w:tcPr>
+          <w:p>
+            <w:r>
+              <w:t>5.5.1</w:t>
+            </w:r>
+          </w:p>
+          <w:p>
+            <w:r>
+              <w:t>5.5.1.1</w:t>
+            </w:r>
+          </w:p>
+          <w:p>
+            <w:r>
+              <w:t>5.5.2</w:t>
+            </w:r>
+          </w:p>
+          <w:p>
+            <w:r>
+              <w:t>5.3.2.1.2.3.1</w:t>
+            </w:r>
+          </w:p>
+        </w:tc>
+        <w:tc>
+          <w:tcPr>
+            <w:tcW w:w="971" w:type="dxa"/>
+          </w:tcPr>
+          <w:p>
+            <w:r>
+              <w:t>High</w:t>
+            </w:r>
+          </w:p>
+        </w:tc>
+        <w:tc>
+          <w:tcPr>
+            <w:tcW w:w="1350" w:type="dxa"/>
+          </w:tcPr>
+          <w:p>
+            <w:r>
+              <w:t>Win Game</w:t>
+            </w:r>
+          </w:p>
+        </w:tc>
+        <w:tc>
+          <w:tcPr>
+            <w:tcW w:w="3449" w:type="dxa"/>
+          </w:tcPr>
+          <w:p>
+            <w:r>
+              <w:t>1. Select a flashing piece.</w:t>
+            </w:r>
+          </w:p>
+          <w:p>
+            <w:r>
+              <w:t>2. Select a flashing space that captures the opponent’s last piece.</w:t>
+            </w:r>
+          </w:p>
+          <w:p>
+            <w:r>
+              <w:t>3. Wait 3 seconds.</w:t>
+            </w:r>
+          </w:p>
+        </w:tc>
+        <w:tc>
+          <w:tcPr>
+            <w:tcW w:w="1465" w:type="dxa"/>
+          </w:tcPr>
+          <w:p>
+            <w:r>
+              <w:t xml:space="preserve">A game result screen is displayed on top of the board GUI specifying “Winner.” The screen is </w:t>
+            </w:r>
+            <w:r>
+              <w:lastRenderedPageBreak/>
+              <w:t>partially see-through.</w:t>
+            </w:r>
+          </w:p>
+        </w:tc>
+        <w:tc>
+          <w:tcPr>
+            <w:tcW w:w="1435" w:type="dxa"/>
+          </w:tcPr>
+          <w:p/>
+        </w:tc>
+      </w:tr>
+      <w:tr>
+        <w:trPr>
+          <w:trHeight w:val="579"/>
+        </w:trPr>
+        <w:tc>
+          <w:tcPr>
+            <w:tcW w:w="663" w:type="dxa"/>
+          </w:tcPr>
+          <w:p>
+            <w:r>
+              <w:t>C2</w:t>
+            </w:r>
+          </w:p>
+        </w:tc>
+        <w:tc>
+          <w:tcPr>
+            <w:tcW w:w="1330" w:type="dxa"/>
+          </w:tcPr>
+          <w:p>
+            <w:r>
+              <w:t>5.5.2</w:t>
+            </w:r>
+          </w:p>
+        </w:tc>
+        <w:tc>
+          <w:tcPr>
+            <w:tcW w:w="971" w:type="dxa"/>
+          </w:tcPr>
+          <w:p>
+            <w:r>
+              <w:t>High</w:t>
+            </w:r>
+          </w:p>
+        </w:tc>
+        <w:tc>
+          <w:tcPr>
+            <w:tcW w:w="1350" w:type="dxa"/>
+          </w:tcPr>
+          <w:p>
+            <w:r>
+              <w:t>Lose Game</w:t>
+            </w:r>
+          </w:p>
+        </w:tc>
+        <w:tc>
+          <w:tcPr>
+            <w:tcW w:w="3449" w:type="dxa"/>
+          </w:tcPr>
+          <w:p>
+            <w:r>
+              <w:t xml:space="preserve">1. </w:t>
+            </w:r>
+            <w:r>
+              <w:t>Allow opponent to capture all pieces.</w:t>
+            </w:r>
+          </w:p>
+          <w:p>
+            <w:r>
+              <w:t>2. Wait for screen to update.</w:t>
+            </w:r>
+          </w:p>
+          <w:p/>
+        </w:tc>
+        <w:tc>
+          <w:tcPr>
+            <w:tcW w:w="1465" w:type="dxa"/>
+          </w:tcPr>
+          <w:p>
+            <w:r>
+              <w:t>A game result screen is displayed specifying “Loser.”</w:t>
+            </w:r>
+          </w:p>
+        </w:tc>
+        <w:tc>
+          <w:tcPr>
+            <w:tcW w:w="1435" w:type="dxa"/>
+          </w:tcPr>
+          <w:p/>
+        </w:tc>
+      </w:tr>
+      <w:tr>
+        <w:trPr>
+          <w:trHeight w:val="579"/>
+        </w:trPr>
+        <w:tc>
+          <w:tcPr>
+            <w:tcW w:w="663" w:type="dxa"/>
+          </w:tcPr>
+          <w:p>
+            <w:r>
+              <w:t>C3</w:t>
+            </w:r>
+          </w:p>
+        </w:tc>
+        <w:tc>
+          <w:tcPr>
+            <w:tcW w:w="1330" w:type="dxa"/>
+          </w:tcPr>
+          <w:p>
+            <w:r>
+              <w:t>5.3.4</w:t>
+            </w:r>
+          </w:p>
+        </w:tc>
+        <w:tc>
+          <w:tcPr>
+            <w:tcW w:w="971" w:type="dxa"/>
+          </w:tcPr>
+          <w:p>
+            <w:r>
+              <w:t>Medium</w:t>
+            </w:r>
+          </w:p>
+        </w:tc>
+        <w:tc>
+          <w:tcPr>
+            <w:tcW w:w="1350" w:type="dxa"/>
+          </w:tcPr>
+          <w:p>
+            <w:r>
+              <w:t>Forfeit Button</w:t>
+            </w:r>
+          </w:p>
+        </w:tc>
+        <w:tc>
+          <w:tcPr>
+            <w:tcW w:w="3449" w:type="dxa"/>
+          </w:tcPr>
+          <w:p>
+            <w:r>
+              <w:t xml:space="preserve">1. </w:t>
+            </w:r>
+            <w:r>
+              <w:t>Click the “Forfeit” button.</w:t>
+            </w:r>
+          </w:p>
+        </w:tc>
+        <w:tc>
+          <w:tcPr>
+            <w:tcW w:w="1465" w:type="dxa"/>
+          </w:tcPr>
+          <w:p>
+            <w:r>
+              <w:t xml:space="preserve">A game result screen is displayed specifying “Forfeit.” </w:t>
+            </w:r>
+          </w:p>
+        </w:tc>
+        <w:tc>
+          <w:tcPr>
+            <w:tcW w:w="1435" w:type="dxa"/>
+          </w:tcPr>
+          <w:p/>
+        </w:tc>
+      </w:tr>
+      <w:tr>
+        <w:trPr>
+          <w:trHeight w:val="579"/>
+        </w:trPr>
+        <w:tc>
+          <w:tcPr>
+            <w:tcW w:w="663" w:type="dxa"/>
+          </w:tcPr>
+          <w:p>
+            <w:r>
+              <w:t>C4</w:t>
+            </w:r>
+          </w:p>
+        </w:tc>
+        <w:tc>
+          <w:tcPr>
+            <w:tcW w:w="1330" w:type="dxa"/>
+          </w:tcPr>
+          <w:p>
+            <w:r>
+              <w:t>5.3.4</w:t>
+            </w:r>
+          </w:p>
+          <w:p>
+            <w:r>
+              <w:t>5.5.2</w:t>
+            </w:r>
+          </w:p>
+        </w:tc>
+        <w:tc>
+          <w:tcPr>
+            <w:tcW w:w="971" w:type="dxa"/>
+          </w:tcPr>
+          <w:p>
+            <w:r>
+              <w:t>Medium</w:t>
+            </w:r>
+          </w:p>
+        </w:tc>
+        <w:tc>
+          <w:tcPr>
+            <w:tcW w:w="1350" w:type="dxa"/>
+          </w:tcPr>
+          <w:p>
+            <w:r>
+              <w:t>Opponent Forfeit</w:t>
+            </w:r>
+          </w:p>
+        </w:tc>
+        <w:tc>
+          <w:tcPr>
+            <w:tcW w:w="3449" w:type="dxa"/>
+          </w:tcPr>
+          <w:p>
+            <w:r>
+              <w:t>1. Opponent click the “Forfeit” button.</w:t>
+            </w:r>
+          </w:p>
+          <w:p>
+            <w:r>
+              <w:t>2. Wait for screen to update.</w:t>
+            </w:r>
+          </w:p>
+        </w:tc>
+        <w:tc>
+          <w:tcPr>
+            <w:tcW w:w="1465" w:type="dxa"/>
+          </w:tcPr>
+          <w:p>
+            <w:r>
+              <w:t>A game result screen is displayed specifying “Winner.”</w:t>
+            </w:r>
+          </w:p>
+        </w:tc>
+        <w:tc>
+          <w:tcPr>
+            <w:tcW w:w="1435" w:type="dxa"/>
+          </w:tcPr>
+          <w:p/>
+        </w:tc>
+      </w:tr>
+      <w:tr>
+        <w:trPr>
+          <w:trHeight w:val="579"/>
+        </w:trPr>
+        <w:tc>
+          <w:tcPr>
+            <w:tcW w:w="663" w:type="dxa"/>
+          </w:tcPr>
+          <w:p>
+            <w:r>
+              <w:t>C5</w:t>
+            </w:r>
+          </w:p>
+        </w:tc>
+        <w:tc>
+          <w:tcPr>
+            <w:tcW w:w="1330" w:type="dxa"/>
+          </w:tcPr>
+          <w:p>
+            <w:r>
+              <w:t>5.5.2</w:t>
+            </w:r>
+          </w:p>
+        </w:tc>
+        <w:tc>
+          <w:tcPr>
+            <w:tcW w:w="971" w:type="dxa"/>
+          </w:tcPr>
+          <w:p>
+            <w:r>
+              <w:t>High</w:t>
+            </w:r>
+          </w:p>
+        </w:tc>
+        <w:tc>
+          <w:tcPr>
+            <w:tcW w:w="1350" w:type="dxa"/>
+          </w:tcPr>
+          <w:p>
+            <w:r>
+              <w:t>Opponent Close Browser</w:t>
+            </w:r>
+          </w:p>
+        </w:tc>
+        <w:tc>
+          <w:tcPr>
+            <w:tcW w:w="3449" w:type="dxa"/>
+          </w:tcPr>
+          <w:p>
+            <w:r>
+              <w:t>1. Opponent close browser displaying game.</w:t>
+            </w:r>
+          </w:p>
+          <w:p>
+            <w:r>
+              <w:t>2. Wait for screen to update.</w:t>
+            </w:r>
+          </w:p>
+        </w:tc>
+        <w:tc>
+          <w:tcPr>
+            <w:tcW w:w="1465" w:type="dxa"/>
+          </w:tcPr>
+          <w:p>
+            <w:r>
+              <w:t>A game result screen is displayed specifying “Winner.”</w:t>
+            </w:r>
+          </w:p>
+        </w:tc>
+        <w:tc>
+          <w:tcPr>
+            <w:tcW w:w="1435" w:type="dxa"/>
+          </w:tcPr>
+          <w:p/>
+        </w:tc>
+      </w:tr>
+      <w:tr>
+        <w:trPr>
+          <w:trHeight w:val="579"/>
+        </w:trPr>
+        <w:tc>
+          <w:tcPr>
+            <w:tcW w:w="663" w:type="dxa"/>
           </w:tcPr>
           <w:p>
             <w:r>
               <w:t>C</w:t>
             </w:r>
             <w:r>
-              <w:t>1</w:t>
-            </w:r>
-          </w:p>
-        </w:tc>
-        <w:tc>
-          <w:tcPr>
-            <w:tcW w:w="900" w:type="dxa"/>
+              <w:t>6</w:t>
+            </w:r>
+          </w:p>
+        </w:tc>
+        <w:tc>
+          <w:tcPr>
+            <w:tcW w:w="1330" w:type="dxa"/>
+          </w:tcPr>
+          <w:p>
+            <w:r>
+              <w:t>5.5.3</w:t>
+            </w:r>
+          </w:p>
+        </w:tc>
+        <w:tc>
+          <w:tcPr>
+            <w:tcW w:w="971" w:type="dxa"/>
+          </w:tcPr>
+          <w:p>
+            <w:r>
+              <w:t>Medium</w:t>
+            </w:r>
+          </w:p>
+        </w:tc>
+        <w:tc>
+          <w:tcPr>
+            <w:tcW w:w="1350" w:type="dxa"/>
+          </w:tcPr>
+          <w:p>
+            <w:r>
+              <w:t>“Quit” Button</w:t>
+            </w:r>
+          </w:p>
+        </w:tc>
+        <w:tc>
+          <w:tcPr>
+            <w:tcW w:w="3449" w:type="dxa"/>
+          </w:tcPr>
+          <w:p>
+            <w:r>
+              <w:t>1. Reach the game result screen.</w:t>
+            </w:r>
+          </w:p>
+          <w:p>
+            <w:r>
+              <w:t>2. Click the “Quit” button.</w:t>
+            </w:r>
+          </w:p>
+        </w:tc>
+        <w:tc>
+          <w:tcPr>
+            <w:tcW w:w="1465" w:type="dxa"/>
+          </w:tcPr>
+          <w:p>
+            <w:r>
+              <w:t>The browser closes.</w:t>
+            </w:r>
+          </w:p>
+        </w:tc>
+        <w:tc>
+          <w:tcPr>
+            <w:tcW w:w="1435" w:type="dxa"/>
           </w:tcPr>
           <w:p/>
         </w:tc>
-        <w:tc>
-          <w:tcPr>
-            <w:tcW w:w="1620" w:type="dxa"/>
-          </w:tcPr>
-          <w:p/>
-        </w:tc>
-        <w:tc>
-          <w:tcPr>
-            <w:tcW w:w="2997" w:type="dxa"/>
-          </w:tcPr>
-          <w:p/>
-        </w:tc>
-        <w:tc>
-          <w:tcPr>
-            <w:tcW w:w="1559" w:type="dxa"/>
-          </w:tcPr>
-          <w:p/>
-        </w:tc>
-        <w:tc>
-          <w:tcPr>
-            <w:tcW w:w="1559" w:type="dxa"/>
+      </w:tr>
+      <w:tr>
+        <w:trPr>
+          <w:trHeight w:val="579"/>
+        </w:trPr>
+        <w:tc>
+          <w:tcPr>
+            <w:tcW w:w="663" w:type="dxa"/>
+          </w:tcPr>
+          <w:p>
+            <w:r>
+              <w:t>C</w:t>
+            </w:r>
+            <w:r>
+              <w:t>7</w:t>
+            </w:r>
+          </w:p>
+        </w:tc>
+        <w:tc>
+          <w:tcPr>
+            <w:tcW w:w="1330" w:type="dxa"/>
+          </w:tcPr>
+          <w:p>
+            <w:r>
+              <w:t>5.5.4</w:t>
+            </w:r>
+          </w:p>
+        </w:tc>
+        <w:tc>
+          <w:tcPr>
+            <w:tcW w:w="971" w:type="dxa"/>
+          </w:tcPr>
+          <w:p>
+            <w:r>
+              <w:t>High</w:t>
+            </w:r>
+          </w:p>
+        </w:tc>
+        <w:tc>
+          <w:tcPr>
+            <w:tcW w:w="1350" w:type="dxa"/>
+          </w:tcPr>
+          <w:p>
+            <w:r>
+              <w:t>“Reconnect” Button</w:t>
+            </w:r>
+          </w:p>
+        </w:tc>
+        <w:tc>
+          <w:tcPr>
+            <w:tcW w:w="3449" w:type="dxa"/>
+          </w:tcPr>
+          <w:p>
+            <w:r>
+              <w:t>1. Reach the game result screen.</w:t>
+            </w:r>
+          </w:p>
+          <w:p>
+            <w:r>
+              <w:t>2. Click the “Reconnect” button.</w:t>
+            </w:r>
+          </w:p>
+        </w:tc>
+        <w:tc>
+          <w:tcPr>
+            <w:tcW w:w="1465" w:type="dxa"/>
+          </w:tcPr>
+          <w:p>
+            <w:r>
+              <w:t xml:space="preserve">The screen updates to one that says “Connecting…”. </w:t>
+            </w:r>
+          </w:p>
+        </w:tc>
+        <w:tc>
+          <w:tcPr>
+            <w:tcW w:w="1435" w:type="dxa"/>
           </w:tcPr>
           <w:p/>
         </w:tc>
@@ -3472,7 +5942,7 @@
     </w:p>
     <w:p/>
     <w:sectPr>
-      <w:footerReference w:type="default" r:id="rId8"/>
+      <w:footerReference w:type="default" r:id="rId9"/>
       <w:pgSz w:w="12240" w:h="15840"/>
       <w:pgMar w:top="1440" w:right="1440" w:bottom="1440" w:left="1440" w:header="720" w:footer="720" w:gutter="0"/>
       <w:cols w:space="720"/>
@@ -7301,6 +9771,7 @@
   <w:style w:type="character" w:default="1" w:styleId="DefaultParagraphFont">
     <w:name w:val="Default Paragraph Font"/>
     <w:uiPriority w:val="1"/>
+    <w:semiHidden/>
     <w:unhideWhenUsed/>
   </w:style>
   <w:style w:type="table" w:default="1" w:styleId="TableNormal">
@@ -7894,7 +10365,7 @@
 </file>
 
 <file path=customXml/itemProps1.xml><?xml version="1.0" encoding="utf-8"?>
-<ds:datastoreItem xmlns:ds="http://schemas.openxmlformats.org/officeDocument/2006/customXml" ds:itemID="{02046B34-78C1-4183-98AE-8142CDAAAC86}">
+<ds:datastoreItem xmlns:ds="http://schemas.openxmlformats.org/officeDocument/2006/customXml" ds:itemID="{DA0CC125-7F55-478C-BE9A-69E36016EA43}">
   <ds:schemaRefs>
     <ds:schemaRef ds:uri="http://schemas.openxmlformats.org/officeDocument/2006/bibliography"/>
   </ds:schemaRefs>

</xml_diff>

<commit_message>
final update of test case document, this one is being submitted
</commit_message>
<xml_diff>
--- a/Documentation/SoftwareTestCase.docx
+++ b/Documentation/SoftwareTestCase.docx
@@ -67,8 +67,6 @@
         </w:rPr>
         <w:t>1.0</w:t>
       </w:r>
-      <w:bookmarkStart w:id="0" w:name="_GoBack"/>
-      <w:bookmarkEnd w:id="0"/>
     </w:p>
     <w:p/>
     <w:p/>
@@ -2062,7 +2060,7 @@
       <w:pPr>
         <w:pStyle w:val="Heading1"/>
       </w:pPr>
-      <w:bookmarkStart w:id="1" w:name="_Toc2523772"/>
+      <w:bookmarkStart w:id="0" w:name="_Toc2523772"/>
       <w:r>
         <w:lastRenderedPageBreak/>
         <w:t>1</w:t>
@@ -2070,7 +2068,7 @@
       <w:r>
         <w:t>. Setup Information and Prerequisites</w:t>
       </w:r>
-      <w:bookmarkEnd w:id="1"/>
+      <w:bookmarkEnd w:id="0"/>
     </w:p>
     <w:p>
       <w:r>
@@ -2122,7 +2120,13 @@
         </w:numPr>
       </w:pPr>
       <w:r>
-        <w:t>The AWS server hosting the project server is up and running properly.</w:t>
+        <w:t>The AWS</w:t>
+      </w:r>
+      <w:r>
+        <w:t xml:space="preserve"> EC2 Instance</w:t>
+      </w:r>
+      <w:r>
+        <w:t xml:space="preserve"> hosting the project server is up and running properly.</w:t>
       </w:r>
     </w:p>
     <w:p>
@@ -2134,7 +2138,7 @@
       <w:pPr>
         <w:pStyle w:val="Heading1"/>
       </w:pPr>
-      <w:bookmarkStart w:id="2" w:name="_Toc2523773"/>
+      <w:bookmarkStart w:id="1" w:name="_Toc2523773"/>
       <w:r>
         <w:lastRenderedPageBreak/>
         <w:t>2</w:t>
@@ -2142,7 +2146,7 @@
       <w:r>
         <w:t>. Test Cases</w:t>
       </w:r>
-      <w:bookmarkEnd w:id="2"/>
+      <w:bookmarkEnd w:id="1"/>
     </w:p>
     <w:p>
       <w:r>
@@ -2171,7 +2175,7 @@
       <w:pPr>
         <w:pStyle w:val="Heading2"/>
       </w:pPr>
-      <w:bookmarkStart w:id="3" w:name="_Toc2523774"/>
+      <w:bookmarkStart w:id="2" w:name="_Toc2523774"/>
       <w:r>
         <w:t>2</w:t>
       </w:r>
@@ -2184,20 +2188,20 @@
       <w:r>
         <w:t>: Initialize Game</w:t>
       </w:r>
-      <w:bookmarkEnd w:id="3"/>
+      <w:bookmarkEnd w:id="2"/>
     </w:p>
     <w:p>
       <w:pPr>
         <w:pStyle w:val="Heading3"/>
       </w:pPr>
-      <w:bookmarkStart w:id="4" w:name="_Toc2523775"/>
+      <w:bookmarkStart w:id="3" w:name="_Toc2523775"/>
       <w:r>
         <w:t>2</w:t>
       </w:r>
       <w:r>
         <w:t>.1.1 Description</w:t>
       </w:r>
-      <w:bookmarkEnd w:id="4"/>
+      <w:bookmarkEnd w:id="3"/>
     </w:p>
     <w:p>
       <w:r>
@@ -2213,31 +2217,40 @@
         <w:t xml:space="preserve"> scenarios that may occur when starting a game.</w:t>
       </w:r>
       <w:r>
-        <w:t xml:space="preserve"> For these tests, Player 1 and Player 2 will be attempting to start a game against each other. </w:t>
+        <w:t xml:space="preserve"> For these tests, Player 1 and Player 2 </w:t>
+      </w:r>
+      <w:r>
+        <w:t>attempt</w:t>
+      </w:r>
+      <w:r>
+        <w:t xml:space="preserve"> to start a game against each other. </w:t>
       </w:r>
     </w:p>
     <w:p>
       <w:pPr>
         <w:pStyle w:val="Heading3"/>
       </w:pPr>
-      <w:bookmarkStart w:id="5" w:name="_Toc2523776"/>
+      <w:bookmarkStart w:id="4" w:name="_Toc2523776"/>
       <w:r>
         <w:t>2</w:t>
       </w:r>
       <w:r>
         <w:t>.1.2 Preconditions</w:t>
       </w:r>
-      <w:bookmarkEnd w:id="5"/>
+      <w:bookmarkEnd w:id="4"/>
     </w:p>
     <w:p>
       <w:r>
-        <w:t xml:space="preserve">All preconditions outlined in section </w:t>
+        <w:t>The preconditions for these tests are a</w:t>
+      </w:r>
+      <w:r>
+        <w:t xml:space="preserve">ll preconditions outlined in section </w:t>
       </w:r>
       <w:r>
         <w:t>1</w:t>
       </w:r>
       <w:r>
-        <w:t>, unless specified otherwise by the execution steps.</w:t>
+        <w:t>.</w:t>
       </w:r>
       <w:r>
         <w:t xml:space="preserve"> Additionally, unless specified in the execution steps, only 2 testers are attempting to run the client application at the same time.</w:t>
@@ -2245,6 +2258,8 @@
       <w:r>
         <w:t xml:space="preserve"> Tests A4-A6 will only be run by a separate, third tester.</w:t>
       </w:r>
+      <w:bookmarkStart w:id="5" w:name="_GoBack"/>
+      <w:bookmarkEnd w:id="5"/>
     </w:p>
     <w:p>
       <w:pPr>
@@ -3465,7 +3480,10 @@
     </w:p>
     <w:p>
       <w:r>
-        <w:t>All preconditions outline</w:t>
+        <w:t>The preconditions for these tests are a</w:t>
+      </w:r>
+      <w:r>
+        <w:t>ll preconditions outline</w:t>
       </w:r>
       <w:r>
         <w:t>d</w:t>
@@ -5010,7 +5028,16 @@
     </w:p>
     <w:p>
       <w:r>
-        <w:t>All preconditions outlined in section 3. Additionally, a game must already be set up and active between Player 1 and Player 2.</w:t>
+        <w:t>The preconditions for these tests are a</w:t>
+      </w:r>
+      <w:r>
+        <w:t xml:space="preserve">ll preconditions outlined in section </w:t>
+      </w:r>
+      <w:r>
+        <w:t>1</w:t>
+      </w:r>
+      <w:r>
+        <w:t>. Additionally, a game must already be set up and active between Player 1 and Player 2.</w:t>
       </w:r>
     </w:p>
     <w:p>
@@ -5449,7 +5476,13 @@
           </w:tcPr>
           <w:p>
             <w:r>
-              <w:t>1. Opponent click the “Forfeit” button.</w:t>
+              <w:t>1. Opponent click</w:t>
+            </w:r>
+            <w:r>
+              <w:t>s</w:t>
+            </w:r>
+            <w:r>
+              <w:t xml:space="preserve"> the “Forfeit” button.</w:t>
             </w:r>
           </w:p>
           <w:p>
@@ -5525,7 +5558,13 @@
           </w:tcPr>
           <w:p>
             <w:r>
-              <w:t>1. Opponent close browser displaying game.</w:t>
+              <w:t>1. Opponent close</w:t>
+            </w:r>
+            <w:r>
+              <w:t>s</w:t>
+            </w:r>
+            <w:r>
+              <w:t xml:space="preserve"> browser displaying game.</w:t>
             </w:r>
           </w:p>
           <w:p>
@@ -11247,7 +11286,7 @@
 </file>
 
 <file path=customXml/itemProps1.xml><?xml version="1.0" encoding="utf-8"?>
-<ds:datastoreItem xmlns:ds="http://schemas.openxmlformats.org/officeDocument/2006/customXml" ds:itemID="{80077ADB-087B-461A-ACEB-FF70D09F153B}">
+<ds:datastoreItem xmlns:ds="http://schemas.openxmlformats.org/officeDocument/2006/customXml" ds:itemID="{3012A366-ABEF-4B6B-9734-6C96397C2F11}">
   <ds:schemaRefs>
     <ds:schemaRef ds:uri="http://schemas.openxmlformats.org/officeDocument/2006/bibliography"/>
   </ds:schemaRefs>

</xml_diff>